<commit_message>
course wrapup, final report + supporting files added
</commit_message>
<xml_diff>
--- a/project/6213 - Final Project - Final Report.docx
+++ b/project/6213 - Final Project - Final Report.docx
@@ -5,97 +5,75 @@
     <w:p>
       <w:pPr>
         <w:spacing w:line="360" w:lineRule="auto"/>
-        <w:jc w:val="both"/>
-        <w:rPr>
-          <w:rFonts w:asciiTheme="majorBidi" w:hAnsiTheme="majorBidi" w:cstheme="majorBidi"/>
+        <w:jc w:val="center"/>
+        <w:rPr>
+          <w:rFonts w:asciiTheme="majorBidi" w:hAnsiTheme="majorBidi" w:cstheme="majorBidi"/>
+          <w:sz w:val="48"/>
+          <w:szCs w:val="48"/>
+        </w:rPr>
+      </w:pPr>
+    </w:p>
+    <w:p>
+      <w:pPr>
+        <w:spacing w:line="360" w:lineRule="auto"/>
+        <w:jc w:val="center"/>
+        <w:rPr>
+          <w:rFonts w:asciiTheme="majorBidi" w:hAnsiTheme="majorBidi" w:cstheme="majorBidi"/>
+          <w:sz w:val="48"/>
+          <w:szCs w:val="48"/>
+        </w:rPr>
+      </w:pPr>
+    </w:p>
+    <w:p>
+      <w:pPr>
+        <w:spacing w:line="360" w:lineRule="auto"/>
+        <w:jc w:val="center"/>
+        <w:rPr>
+          <w:rFonts w:asciiTheme="majorBidi" w:hAnsiTheme="majorBidi" w:cstheme="majorBidi"/>
+          <w:sz w:val="48"/>
+          <w:szCs w:val="48"/>
+        </w:rPr>
+      </w:pPr>
+    </w:p>
+    <w:p>
+      <w:pPr>
+        <w:spacing w:line="360" w:lineRule="auto"/>
+        <w:jc w:val="center"/>
+        <w:rPr>
+          <w:rFonts w:asciiTheme="majorBidi" w:hAnsiTheme="majorBidi" w:cstheme="majorBidi"/>
+          <w:sz w:val="48"/>
+          <w:szCs w:val="48"/>
+        </w:rPr>
+      </w:pPr>
+      <w:r>
+        <w:rPr>
+          <w:rFonts w:asciiTheme="majorBidi" w:hAnsiTheme="majorBidi" w:cstheme="majorBidi"/>
+          <w:sz w:val="48"/>
+          <w:szCs w:val="48"/>
+        </w:rPr>
+        <w:t>Final Project</w:t>
+      </w:r>
+    </w:p>
+    <w:p>
+      <w:pPr>
+        <w:spacing w:line="360" w:lineRule="auto"/>
+        <w:jc w:val="center"/>
+        <w:rPr>
+          <w:rFonts w:asciiTheme="majorBidi" w:hAnsiTheme="majorBidi" w:cstheme="majorBidi"/>
+          <w:b/>
+          <w:bCs/>
+          <w:sz w:val="56"/>
+          <w:szCs w:val="56"/>
+        </w:rPr>
+      </w:pPr>
+      <w:r>
+        <w:rPr>
+          <w:rFonts w:asciiTheme="majorBidi" w:hAnsiTheme="majorBidi" w:cstheme="majorBidi"/>
+          <w:b/>
+          <w:bCs/>
           <w:sz w:val="52"/>
           <w:szCs w:val="52"/>
         </w:rPr>
-      </w:pPr>
-    </w:p>
-    <w:p>
-      <w:pPr>
-        <w:spacing w:line="360" w:lineRule="auto"/>
-        <w:jc w:val="both"/>
-        <w:rPr>
-          <w:rFonts w:asciiTheme="majorBidi" w:hAnsiTheme="majorBidi" w:cstheme="majorBidi"/>
-          <w:sz w:val="52"/>
-          <w:szCs w:val="52"/>
-        </w:rPr>
-      </w:pPr>
-    </w:p>
-    <w:p>
-      <w:pPr>
-        <w:spacing w:line="360" w:lineRule="auto"/>
-        <w:jc w:val="center"/>
-        <w:rPr>
-          <w:rFonts w:asciiTheme="majorBidi" w:hAnsiTheme="majorBidi" w:cstheme="majorBidi"/>
-          <w:sz w:val="48"/>
-          <w:szCs w:val="48"/>
-        </w:rPr>
-      </w:pPr>
-    </w:p>
-    <w:p>
-      <w:pPr>
-        <w:spacing w:line="360" w:lineRule="auto"/>
-        <w:jc w:val="center"/>
-        <w:rPr>
-          <w:rFonts w:asciiTheme="majorBidi" w:hAnsiTheme="majorBidi" w:cstheme="majorBidi"/>
-          <w:sz w:val="48"/>
-          <w:szCs w:val="48"/>
-        </w:rPr>
-      </w:pPr>
-    </w:p>
-    <w:p>
-      <w:pPr>
-        <w:spacing w:line="360" w:lineRule="auto"/>
-        <w:jc w:val="center"/>
-        <w:rPr>
-          <w:rFonts w:asciiTheme="majorBidi" w:hAnsiTheme="majorBidi" w:cstheme="majorBidi"/>
-          <w:sz w:val="48"/>
-          <w:szCs w:val="48"/>
-        </w:rPr>
-      </w:pPr>
-    </w:p>
-    <w:p>
-      <w:pPr>
-        <w:spacing w:line="360" w:lineRule="auto"/>
-        <w:jc w:val="center"/>
-        <w:rPr>
-          <w:rFonts w:asciiTheme="majorBidi" w:hAnsiTheme="majorBidi" w:cstheme="majorBidi"/>
-          <w:sz w:val="48"/>
-          <w:szCs w:val="48"/>
-        </w:rPr>
-      </w:pPr>
-      <w:r>
-        <w:rPr>
-          <w:rFonts w:asciiTheme="majorBidi" w:hAnsiTheme="majorBidi" w:cstheme="majorBidi"/>
-          <w:sz w:val="48"/>
-          <w:szCs w:val="48"/>
-        </w:rPr>
-        <w:t>Final Project</w:t>
-      </w:r>
-    </w:p>
-    <w:p>
-      <w:pPr>
-        <w:spacing w:line="360" w:lineRule="auto"/>
-        <w:jc w:val="center"/>
-        <w:rPr>
-          <w:rFonts w:asciiTheme="majorBidi" w:hAnsiTheme="majorBidi" w:cstheme="majorBidi"/>
-          <w:b/>
-          <w:bCs/>
-          <w:sz w:val="56"/>
-          <w:szCs w:val="56"/>
-        </w:rPr>
-      </w:pPr>
-      <w:r>
-        <w:rPr>
-          <w:rFonts w:asciiTheme="majorBidi" w:hAnsiTheme="majorBidi" w:cstheme="majorBidi"/>
-          <w:b/>
-          <w:bCs/>
-          <w:sz w:val="52"/>
-          <w:szCs w:val="52"/>
-        </w:rPr>
         <w:t>Neural Network Inference on FPGA</w:t>
       </w:r>
     </w:p>
@@ -115,7 +93,7 @@
           <w:sz w:val="36"/>
           <w:szCs w:val="36"/>
         </w:rPr>
-        <w:t>ECE 6213</w:t>
+        <w:t xml:space="preserve">ECE 6213 – </w:t>
       </w:r>
       <w:r>
         <w:rPr>
@@ -123,34 +101,34 @@
           <w:sz w:val="36"/>
           <w:szCs w:val="36"/>
         </w:rPr>
-        <w:t xml:space="preserve"> – </w:t>
-      </w:r>
-      <w:r>
+        <w:t>Design of VLSI Circuits</w:t>
+      </w:r>
+    </w:p>
+    <w:p>
+      <w:pPr>
+        <w:spacing w:line="360" w:lineRule="auto"/>
+        <w:jc w:val="center"/>
         <w:rPr>
           <w:rFonts w:asciiTheme="majorBidi" w:hAnsiTheme="majorBidi" w:cstheme="majorBidi"/>
           <w:sz w:val="36"/>
           <w:szCs w:val="36"/>
         </w:rPr>
-        <w:t>Design of VLSI Circuits</w:t>
-      </w:r>
-    </w:p>
-    <w:p>
-      <w:pPr>
-        <w:spacing w:line="360" w:lineRule="auto"/>
-        <w:jc w:val="center"/>
+      </w:pPr>
+      <w:r>
         <w:rPr>
           <w:rFonts w:asciiTheme="majorBidi" w:hAnsiTheme="majorBidi" w:cstheme="majorBidi"/>
           <w:sz w:val="36"/>
           <w:szCs w:val="36"/>
         </w:rPr>
-      </w:pPr>
+        <w:t xml:space="preserve">The George Washington University – </w:t>
+      </w:r>
       <w:r>
         <w:rPr>
           <w:rFonts w:asciiTheme="majorBidi" w:hAnsiTheme="majorBidi" w:cstheme="majorBidi"/>
           <w:sz w:val="36"/>
           <w:szCs w:val="36"/>
         </w:rPr>
-        <w:t xml:space="preserve">The George Washington University – </w:t>
+        <w:t>Fall</w:t>
       </w:r>
       <w:r>
         <w:rPr>
@@ -158,7 +136,7 @@
           <w:sz w:val="36"/>
           <w:szCs w:val="36"/>
         </w:rPr>
-        <w:t>Fall</w:t>
+        <w:t xml:space="preserve"> </w:t>
       </w:r>
       <w:r>
         <w:rPr>
@@ -166,45 +144,81 @@
           <w:sz w:val="36"/>
           <w:szCs w:val="36"/>
         </w:rPr>
-        <w:t xml:space="preserve"> </w:t>
-      </w:r>
-      <w:r>
+        <w:t>2022</w:t>
+      </w:r>
+    </w:p>
+    <w:p>
+      <w:pPr>
+        <w:spacing w:line="360" w:lineRule="auto"/>
+        <w:jc w:val="center"/>
         <w:rPr>
           <w:rFonts w:asciiTheme="majorBidi" w:hAnsiTheme="majorBidi" w:cstheme="majorBidi"/>
           <w:sz w:val="36"/>
           <w:szCs w:val="36"/>
         </w:rPr>
-        <w:t>2022</w:t>
-      </w:r>
-    </w:p>
-    <w:p>
-      <w:pPr>
-        <w:spacing w:line="360" w:lineRule="auto"/>
-        <w:jc w:val="center"/>
+      </w:pPr>
+      <w:r>
         <w:rPr>
           <w:rFonts w:asciiTheme="majorBidi" w:hAnsiTheme="majorBidi" w:cstheme="majorBidi"/>
           <w:sz w:val="36"/>
           <w:szCs w:val="36"/>
         </w:rPr>
-      </w:pPr>
+        <w:t xml:space="preserve">Osama Yousuf, Joseph </w:t>
+      </w:r>
+      <w:proofErr w:type="spellStart"/>
       <w:r>
         <w:rPr>
           <w:rFonts w:asciiTheme="majorBidi" w:hAnsiTheme="majorBidi" w:cstheme="majorBidi"/>
           <w:sz w:val="36"/>
           <w:szCs w:val="36"/>
         </w:rPr>
-        <w:t xml:space="preserve">Osama Yousuf, Joseph </w:t>
-      </w:r>
-      <w:proofErr w:type="spellStart"/>
-      <w:r>
-        <w:rPr>
-          <w:rFonts w:asciiTheme="majorBidi" w:hAnsiTheme="majorBidi" w:cstheme="majorBidi"/>
-          <w:sz w:val="36"/>
-          <w:szCs w:val="36"/>
-        </w:rPr>
         <w:t>Riem</w:t>
       </w:r>
       <w:proofErr w:type="spellEnd"/>
+    </w:p>
+    <w:p>
+      <w:pPr>
+        <w:spacing w:line="360" w:lineRule="auto"/>
+        <w:jc w:val="both"/>
+        <w:rPr>
+          <w:rFonts w:asciiTheme="majorBidi" w:hAnsiTheme="majorBidi" w:cstheme="majorBidi"/>
+          <w:sz w:val="24"/>
+          <w:szCs w:val="24"/>
+        </w:rPr>
+      </w:pPr>
+    </w:p>
+    <w:p>
+      <w:pPr>
+        <w:spacing w:line="360" w:lineRule="auto"/>
+        <w:jc w:val="both"/>
+        <w:rPr>
+          <w:rFonts w:asciiTheme="majorBidi" w:hAnsiTheme="majorBidi" w:cstheme="majorBidi"/>
+          <w:sz w:val="24"/>
+          <w:szCs w:val="24"/>
+        </w:rPr>
+      </w:pPr>
+    </w:p>
+    <w:p>
+      <w:pPr>
+        <w:spacing w:line="360" w:lineRule="auto"/>
+        <w:jc w:val="both"/>
+        <w:rPr>
+          <w:rFonts w:asciiTheme="majorBidi" w:hAnsiTheme="majorBidi" w:cstheme="majorBidi"/>
+          <w:sz w:val="24"/>
+          <w:szCs w:val="24"/>
+        </w:rPr>
+      </w:pPr>
+    </w:p>
+    <w:p>
+      <w:pPr>
+        <w:spacing w:line="360" w:lineRule="auto"/>
+        <w:jc w:val="both"/>
+        <w:rPr>
+          <w:rFonts w:asciiTheme="majorBidi" w:hAnsiTheme="majorBidi" w:cstheme="majorBidi"/>
+          <w:sz w:val="24"/>
+          <w:szCs w:val="24"/>
+        </w:rPr>
+      </w:pPr>
     </w:p>
     <w:p>
       <w:pPr>
@@ -342,7 +356,23 @@
           <w:sz w:val="24"/>
           <w:szCs w:val="24"/>
         </w:rPr>
-        <w:t xml:space="preserve">Mini-ITX boards from the ADAM Lab @ GW, as shown in Figure XX below, were used. These boards contain a hard processor or a processing system (PS), as well as programmable logic (PL). </w:t>
+        <w:t xml:space="preserve">Mini-ITX boards from the ADAM Lab @ GW, as shown in Figure </w:t>
+      </w:r>
+      <w:r>
+        <w:rPr>
+          <w:rFonts w:asciiTheme="majorBidi" w:hAnsiTheme="majorBidi" w:cstheme="majorBidi"/>
+          <w:sz w:val="24"/>
+          <w:szCs w:val="24"/>
+        </w:rPr>
+        <w:t>1</w:t>
+      </w:r>
+      <w:r>
+        <w:rPr>
+          <w:rFonts w:asciiTheme="majorBidi" w:hAnsiTheme="majorBidi" w:cstheme="majorBidi"/>
+          <w:sz w:val="24"/>
+          <w:szCs w:val="24"/>
+        </w:rPr>
+        <w:t xml:space="preserve"> below, were used. These boards contain a hard processor or a processing system (PS), as well as programmable logic (PL). </w:t>
       </w:r>
       <w:r>
         <w:rPr>
@@ -386,23 +416,7 @@
           <w:sz w:val="24"/>
           <w:szCs w:val="24"/>
         </w:rPr>
-        <w:t xml:space="preserve"> and it was found that the custom RTL network occupied less resources compared to the HLS network and achieved</w:t>
-      </w:r>
-      <w:r>
-        <w:rPr>
-          <w:rFonts w:asciiTheme="majorBidi" w:hAnsiTheme="majorBidi" w:cstheme="majorBidi"/>
-          <w:sz w:val="24"/>
-          <w:szCs w:val="24"/>
-        </w:rPr>
-        <w:t xml:space="preserve"> a similar accuracy performance</w:t>
-      </w:r>
-      <w:r>
-        <w:rPr>
-          <w:rFonts w:asciiTheme="majorBidi" w:hAnsiTheme="majorBidi" w:cstheme="majorBidi"/>
-          <w:sz w:val="24"/>
-          <w:szCs w:val="24"/>
-        </w:rPr>
-        <w:t xml:space="preserve">. </w:t>
+        <w:t xml:space="preserve"> and it was found that the custom RTL network occupied less resources compared to the HLS network and achieved a similar accuracy performance. </w:t>
       </w:r>
       <w:r>
         <w:rPr>
@@ -416,21 +430,16 @@
     <w:p>
       <w:pPr>
         <w:pStyle w:val="ListParagraph"/>
+        <w:keepNext/>
         <w:spacing w:line="360" w:lineRule="auto"/>
         <w:jc w:val="center"/>
-        <w:rPr>
-          <w:rFonts w:asciiTheme="majorBidi" w:hAnsiTheme="majorBidi" w:cstheme="majorBidi"/>
-          <w:b/>
-          <w:bCs/>
-          <w:sz w:val="28"/>
-          <w:szCs w:val="28"/>
-        </w:rPr>
-      </w:pPr>
-      <w:r>
-        <w:rPr>
-          <w:rFonts w:asciiTheme="majorBidi" w:hAnsiTheme="majorBidi" w:cstheme="majorBidi"/>
-          <w:b/>
-          <w:bCs/>
+      </w:pPr>
+      <w:r>
+        <w:rPr>
+          <w:rFonts w:asciiTheme="majorBidi" w:hAnsiTheme="majorBidi" w:cstheme="majorBidi"/>
+          <w:b/>
+          <w:bCs/>
+          <w:noProof/>
           <w:sz w:val="28"/>
           <w:szCs w:val="28"/>
         </w:rPr>
@@ -473,6 +482,43 @@
     </w:p>
     <w:p>
       <w:pPr>
+        <w:pStyle w:val="Caption"/>
+        <w:jc w:val="center"/>
+        <w:rPr>
+          <w:rFonts w:asciiTheme="majorBidi" w:hAnsiTheme="majorBidi" w:cstheme="majorBidi"/>
+          <w:b/>
+          <w:bCs/>
+          <w:sz w:val="28"/>
+          <w:szCs w:val="28"/>
+        </w:rPr>
+      </w:pPr>
+      <w:r>
+        <w:t xml:space="preserve">Figure </w:t>
+      </w:r>
+      <w:r>
+        <w:fldChar w:fldCharType="begin"/>
+      </w:r>
+      <w:r>
+        <w:instrText xml:space="preserve"> SEQ Figure \* ARABIC </w:instrText>
+      </w:r>
+      <w:r>
+        <w:fldChar w:fldCharType="separate"/>
+      </w:r>
+      <w:r>
+        <w:rPr>
+          <w:noProof/>
+        </w:rPr>
+        <w:t>1</w:t>
+      </w:r>
+      <w:r>
+        <w:fldChar w:fldCharType="end"/>
+      </w:r>
+      <w:r>
+        <w:t>: Picture of the boards used for this work</w:t>
+      </w:r>
+    </w:p>
+    <w:p>
+      <w:pPr>
         <w:pStyle w:val="ListParagraph"/>
         <w:numPr>
           <w:ilvl w:val="0"/>
@@ -572,7 +618,23 @@
           <w:szCs w:val="24"/>
         </w:rPr>
         <w:lastRenderedPageBreak/>
-        <w:t>and it attempts to classify the digit as its output. Figure XX below captures this input-output function, with the neural network treated as a black box.</w:t>
+        <w:t xml:space="preserve">and it attempts to classify the digit as its output. Figure </w:t>
+      </w:r>
+      <w:r>
+        <w:rPr>
+          <w:rFonts w:asciiTheme="majorBidi" w:hAnsiTheme="majorBidi" w:cstheme="majorBidi"/>
+          <w:sz w:val="24"/>
+          <w:szCs w:val="24"/>
+        </w:rPr>
+        <w:t>2</w:t>
+      </w:r>
+      <w:r>
+        <w:rPr>
+          <w:rFonts w:asciiTheme="majorBidi" w:hAnsiTheme="majorBidi" w:cstheme="majorBidi"/>
+          <w:sz w:val="24"/>
+          <w:szCs w:val="24"/>
+        </w:rPr>
+        <w:t xml:space="preserve"> below captures this input-output function, with the neural network treated as a black box.</w:t>
       </w:r>
     </w:p>
     <w:p>
@@ -591,18 +653,15 @@
     <w:p>
       <w:pPr>
         <w:pStyle w:val="ListParagraph"/>
+        <w:keepNext/>
         <w:spacing w:line="360" w:lineRule="auto"/>
         <w:ind w:left="1080"/>
         <w:jc w:val="center"/>
-        <w:rPr>
-          <w:rFonts w:asciiTheme="majorBidi" w:hAnsiTheme="majorBidi" w:cstheme="majorBidi"/>
-          <w:sz w:val="24"/>
-          <w:szCs w:val="24"/>
-        </w:rPr>
-      </w:pPr>
-      <w:r>
-        <w:rPr>
-          <w:rFonts w:asciiTheme="majorBidi" w:hAnsiTheme="majorBidi" w:cstheme="majorBidi"/>
+      </w:pPr>
+      <w:r>
+        <w:rPr>
+          <w:rFonts w:asciiTheme="majorBidi" w:hAnsiTheme="majorBidi" w:cstheme="majorBidi"/>
+          <w:noProof/>
           <w:sz w:val="24"/>
           <w:szCs w:val="24"/>
         </w:rPr>
@@ -645,6 +704,41 @@
     </w:p>
     <w:p>
       <w:pPr>
+        <w:pStyle w:val="Caption"/>
+        <w:jc w:val="center"/>
+        <w:rPr>
+          <w:rFonts w:asciiTheme="majorBidi" w:hAnsiTheme="majorBidi" w:cstheme="majorBidi"/>
+          <w:sz w:val="24"/>
+          <w:szCs w:val="24"/>
+        </w:rPr>
+      </w:pPr>
+      <w:r>
+        <w:t xml:space="preserve">Figure </w:t>
+      </w:r>
+      <w:r>
+        <w:fldChar w:fldCharType="begin"/>
+      </w:r>
+      <w:r>
+        <w:instrText xml:space="preserve"> SEQ Figure \* ARABIC </w:instrText>
+      </w:r>
+      <w:r>
+        <w:fldChar w:fldCharType="separate"/>
+      </w:r>
+      <w:r>
+        <w:rPr>
+          <w:noProof/>
+        </w:rPr>
+        <w:t>2</w:t>
+      </w:r>
+      <w:r>
+        <w:fldChar w:fldCharType="end"/>
+      </w:r>
+      <w:r>
+        <w:t>: Overview of neural network inference for image classification</w:t>
+      </w:r>
+    </w:p>
+    <w:p>
+      <w:pPr>
         <w:pStyle w:val="ListParagraph"/>
         <w:spacing w:line="360" w:lineRule="auto"/>
         <w:ind w:left="1080"/>
@@ -824,7 +918,23 @@
           <w:sz w:val="24"/>
           <w:szCs w:val="24"/>
         </w:rPr>
-        <w:t xml:space="preserve"> – explained in Section XX below</w:t>
+        <w:t xml:space="preserve"> – explained in Section </w:t>
+      </w:r>
+      <w:r>
+        <w:rPr>
+          <w:rFonts w:asciiTheme="majorBidi" w:hAnsiTheme="majorBidi" w:cstheme="majorBidi"/>
+          <w:sz w:val="24"/>
+          <w:szCs w:val="24"/>
+        </w:rPr>
+        <w:t>2.4</w:t>
+      </w:r>
+      <w:r>
+        <w:rPr>
+          <w:rFonts w:asciiTheme="majorBidi" w:hAnsiTheme="majorBidi" w:cstheme="majorBidi"/>
+          <w:sz w:val="24"/>
+          <w:szCs w:val="24"/>
+        </w:rPr>
+        <w:t xml:space="preserve"> below</w:t>
       </w:r>
       <w:r>
         <w:rPr>
@@ -992,7 +1102,23 @@
           <w:sz w:val="24"/>
           <w:szCs w:val="24"/>
         </w:rPr>
-        <w:t>We implemented a simple 2-layer perceptron network (or a multi-layer perceptron/MLP), also known as a feed-forward network. The first layer had dimensions 324 x 10, and the second layer had dimensions 10 x 10, meaning that the architecture was 324 x 10 x 10. The HLS network was trained with biases since the HLS library used (hls4ml, more details in section XX) supported biases, whereas the custom RTL was trained without biases for simplicity.</w:t>
+        <w:t xml:space="preserve">We implemented a simple 2-layer perceptron network (or a multi-layer perceptron/MLP), also known as a feed-forward network. The first layer had dimensions 324 x 10, and the second layer had dimensions 10 x 10, meaning that the architecture was 324 x 10 x 10. The HLS network was trained with biases since the HLS library used (hls4ml, more details in section </w:t>
+      </w:r>
+      <w:r>
+        <w:rPr>
+          <w:rFonts w:asciiTheme="majorBidi" w:hAnsiTheme="majorBidi" w:cstheme="majorBidi"/>
+          <w:sz w:val="24"/>
+          <w:szCs w:val="24"/>
+        </w:rPr>
+        <w:t>4.3</w:t>
+      </w:r>
+      <w:r>
+        <w:rPr>
+          <w:rFonts w:asciiTheme="majorBidi" w:hAnsiTheme="majorBidi" w:cstheme="majorBidi"/>
+          <w:sz w:val="24"/>
+          <w:szCs w:val="24"/>
+        </w:rPr>
+        <w:t>) supported biases, whereas the custom RTL was trained without biases for simplicity.</w:t>
       </w:r>
       <w:r>
         <w:rPr>
@@ -1093,7 +1219,23 @@
           <w:sz w:val="24"/>
           <w:szCs w:val="24"/>
         </w:rPr>
-        <w:t xml:space="preserve">Figure XX below summarizes the inference operation in our chosen network architecture. First, the 18 x 18 input image is vectorized and multiplied with the weights of the first layer of the neural network. The output is passed to the </w:t>
+        <w:t xml:space="preserve">Figure </w:t>
+      </w:r>
+      <w:r>
+        <w:rPr>
+          <w:rFonts w:asciiTheme="majorBidi" w:hAnsiTheme="majorBidi" w:cstheme="majorBidi"/>
+          <w:sz w:val="24"/>
+          <w:szCs w:val="24"/>
+        </w:rPr>
+        <w:t>3</w:t>
+      </w:r>
+      <w:r>
+        <w:rPr>
+          <w:rFonts w:asciiTheme="majorBidi" w:hAnsiTheme="majorBidi" w:cstheme="majorBidi"/>
+          <w:sz w:val="24"/>
+          <w:szCs w:val="24"/>
+        </w:rPr>
+        <w:t xml:space="preserve"> below summarizes the inference operation in our chosen network architecture. First, the 18 x 18 input image is vectorized and multiplied with the weights of the first layer of the neural network. The output is passed to the </w:t>
       </w:r>
       <w:proofErr w:type="spellStart"/>
       <w:r>
@@ -1143,18 +1285,15 @@
     <w:p>
       <w:pPr>
         <w:pStyle w:val="ListParagraph"/>
+        <w:keepNext/>
         <w:spacing w:line="360" w:lineRule="auto"/>
         <w:ind w:left="1080"/>
         <w:jc w:val="both"/>
-        <w:rPr>
-          <w:rFonts w:asciiTheme="majorBidi" w:hAnsiTheme="majorBidi" w:cstheme="majorBidi"/>
-          <w:sz w:val="24"/>
-          <w:szCs w:val="24"/>
-        </w:rPr>
-      </w:pPr>
-      <w:r>
-        <w:rPr>
-          <w:rFonts w:asciiTheme="majorBidi" w:hAnsiTheme="majorBidi" w:cstheme="majorBidi"/>
+      </w:pPr>
+      <w:r>
+        <w:rPr>
+          <w:rFonts w:asciiTheme="majorBidi" w:hAnsiTheme="majorBidi" w:cstheme="majorBidi"/>
+          <w:noProof/>
           <w:sz w:val="24"/>
           <w:szCs w:val="24"/>
         </w:rPr>
@@ -1198,6 +1337,41 @@
     </w:p>
     <w:p>
       <w:pPr>
+        <w:pStyle w:val="Caption"/>
+        <w:jc w:val="center"/>
+        <w:rPr>
+          <w:rFonts w:asciiTheme="majorBidi" w:hAnsiTheme="majorBidi" w:cstheme="majorBidi"/>
+          <w:sz w:val="24"/>
+          <w:szCs w:val="24"/>
+        </w:rPr>
+      </w:pPr>
+      <w:r>
+        <w:t xml:space="preserve">Figure </w:t>
+      </w:r>
+      <w:r>
+        <w:fldChar w:fldCharType="begin"/>
+      </w:r>
+      <w:r>
+        <w:instrText xml:space="preserve"> SEQ Figure \* ARABIC </w:instrText>
+      </w:r>
+      <w:r>
+        <w:fldChar w:fldCharType="separate"/>
+      </w:r>
+      <w:r>
+        <w:rPr>
+          <w:noProof/>
+        </w:rPr>
+        <w:t>3</w:t>
+      </w:r>
+      <w:r>
+        <w:fldChar w:fldCharType="end"/>
+      </w:r>
+      <w:r>
+        <w:t>: Details of neural network inference</w:t>
+      </w:r>
+    </w:p>
+    <w:p>
+      <w:pPr>
         <w:pStyle w:val="ListParagraph"/>
         <w:numPr>
           <w:ilvl w:val="0"/>
@@ -1657,15 +1831,15 @@
           <w:sz w:val="24"/>
           <w:szCs w:val="24"/>
         </w:rPr>
-        <w:t xml:space="preserve">We implemented a neural network in PyTorch matching our proposed specification. Source files are provided in the directory “pretraining” directory. </w:t>
-      </w:r>
-      <w:r>
-        <w:rPr>
-          <w:rFonts w:asciiTheme="majorBidi" w:hAnsiTheme="majorBidi" w:cstheme="majorBidi"/>
-          <w:sz w:val="24"/>
-          <w:szCs w:val="24"/>
-        </w:rPr>
-        <w:t xml:space="preserve">Appropriate Python dependencies can be installed using the provided “requirements.txt” file via running </w:t>
+        <w:t xml:space="preserve">We implemented a neural network in PyTorch matching our proposed specification. </w:t>
+      </w:r>
+      <w:r>
+        <w:rPr>
+          <w:rFonts w:asciiTheme="majorBidi" w:hAnsiTheme="majorBidi" w:cstheme="majorBidi"/>
+          <w:sz w:val="24"/>
+          <w:szCs w:val="24"/>
+        </w:rPr>
+        <w:t xml:space="preserve">Appropriate Python </w:t>
       </w:r>
       <w:r>
         <w:rPr>
@@ -1674,7 +1848,7 @@
           <w:szCs w:val="24"/>
         </w:rPr>
         <w:lastRenderedPageBreak/>
-        <w:t xml:space="preserve">the command “pip install -r requirements.txt”. </w:t>
+        <w:t xml:space="preserve">dependencies can be installed using the provided “requirements.txt” file via running the command “pip install -r requirements.txt”. </w:t>
       </w:r>
       <w:r>
         <w:rPr>
@@ -1690,15 +1864,7 @@
           <w:sz w:val="24"/>
           <w:szCs w:val="24"/>
         </w:rPr>
-        <w:t xml:space="preserve"> and </w:t>
-      </w:r>
-      <w:r>
-        <w:rPr>
-          <w:rFonts w:asciiTheme="majorBidi" w:hAnsiTheme="majorBidi" w:cstheme="majorBidi"/>
-          <w:sz w:val="24"/>
-          <w:szCs w:val="24"/>
-        </w:rPr>
-        <w:t>are provided in the “</w:t>
+        <w:t xml:space="preserve"> and are provided in the “</w:t>
       </w:r>
       <w:proofErr w:type="spellStart"/>
       <w:r>
@@ -1855,39 +2021,15 @@
           <w:sz w:val="24"/>
           <w:szCs w:val="24"/>
         </w:rPr>
-        <w:t>Related files are provided in the accompanying</w:t>
-      </w:r>
-      <w:r>
-        <w:rPr>
-          <w:rFonts w:asciiTheme="majorBidi" w:hAnsiTheme="majorBidi" w:cstheme="majorBidi"/>
-          <w:sz w:val="24"/>
-          <w:szCs w:val="24"/>
-        </w:rPr>
-        <w:t xml:space="preserve"> </w:t>
-      </w:r>
-      <w:r>
-        <w:rPr>
-          <w:rFonts w:asciiTheme="majorBidi" w:hAnsiTheme="majorBidi" w:cstheme="majorBidi"/>
-          <w:sz w:val="24"/>
-          <w:szCs w:val="24"/>
-        </w:rPr>
-        <w:t>“</w:t>
-      </w:r>
-      <w:r>
-        <w:rPr>
-          <w:rFonts w:asciiTheme="majorBidi" w:hAnsiTheme="majorBidi" w:cstheme="majorBidi"/>
-          <w:sz w:val="24"/>
-          <w:szCs w:val="24"/>
-        </w:rPr>
-        <w:t>Phase 1 - Custom RTL Network</w:t>
-      </w:r>
-      <w:r>
-        <w:rPr>
-          <w:rFonts w:asciiTheme="majorBidi" w:hAnsiTheme="majorBidi" w:cstheme="majorBidi"/>
-          <w:sz w:val="24"/>
-          <w:szCs w:val="24"/>
-        </w:rPr>
-        <w:t>” folder.</w:t>
+        <w:t xml:space="preserve">Related files are provided in the accompanying </w:t>
+      </w:r>
+      <w:r>
+        <w:rPr>
+          <w:rFonts w:asciiTheme="majorBidi" w:hAnsiTheme="majorBidi" w:cstheme="majorBidi"/>
+          <w:sz w:val="24"/>
+          <w:szCs w:val="24"/>
+        </w:rPr>
+        <w:t>“Phase 1 - Custom RTL Network” folder.</w:t>
       </w:r>
       <w:r>
         <w:rPr>
@@ -2262,7 +2404,205 @@
           <w:sz w:val="24"/>
           <w:szCs w:val="24"/>
         </w:rPr>
-        <w:t>to compare the predictions of the network in the “labels_v.txt” file with the actual classes of each image in the testing dataset, and this is provided in the “XX.XX” file. Using 16-bit fixed point precision with 11 fractional bits, our network achieved an inference accuracy of 90.47 % on the 10,000 images in the testing dataset.</w:t>
+        <w:t xml:space="preserve">to compare the predictions of the network in the </w:t>
+      </w:r>
+      <w:r>
+        <w:rPr>
+          <w:rFonts w:asciiTheme="majorBidi" w:hAnsiTheme="majorBidi" w:cstheme="majorBidi"/>
+          <w:sz w:val="24"/>
+          <w:szCs w:val="24"/>
+        </w:rPr>
+        <w:t>“</w:t>
+      </w:r>
+      <w:proofErr w:type="spellStart"/>
+      <w:r>
+        <w:rPr>
+          <w:rFonts w:asciiTheme="majorBidi" w:hAnsiTheme="majorBidi" w:cstheme="majorBidi"/>
+          <w:sz w:val="24"/>
+          <w:szCs w:val="24"/>
+        </w:rPr>
+        <w:t>label_v</w:t>
+      </w:r>
+      <w:proofErr w:type="spellEnd"/>
+      <w:r>
+        <w:rPr>
+          <w:rFonts w:asciiTheme="majorBidi" w:hAnsiTheme="majorBidi" w:cstheme="majorBidi"/>
+          <w:sz w:val="24"/>
+          <w:szCs w:val="24"/>
+        </w:rPr>
+        <w:t>{i}.txt”</w:t>
+      </w:r>
+      <w:r>
+        <w:rPr>
+          <w:rFonts w:asciiTheme="majorBidi" w:hAnsiTheme="majorBidi" w:cstheme="majorBidi"/>
+          <w:sz w:val="24"/>
+          <w:szCs w:val="24"/>
+        </w:rPr>
+        <w:t xml:space="preserve"> </w:t>
+      </w:r>
+      <w:r>
+        <w:rPr>
+          <w:rFonts w:asciiTheme="majorBidi" w:hAnsiTheme="majorBidi" w:cstheme="majorBidi"/>
+          <w:sz w:val="24"/>
+          <w:szCs w:val="24"/>
+        </w:rPr>
+        <w:t>file</w:t>
+      </w:r>
+      <w:r>
+        <w:rPr>
+          <w:rFonts w:asciiTheme="majorBidi" w:hAnsiTheme="majorBidi" w:cstheme="majorBidi"/>
+          <w:sz w:val="24"/>
+          <w:szCs w:val="24"/>
+        </w:rPr>
+        <w:t>s</w:t>
+      </w:r>
+      <w:r>
+        <w:rPr>
+          <w:rFonts w:asciiTheme="majorBidi" w:hAnsiTheme="majorBidi" w:cstheme="majorBidi"/>
+          <w:sz w:val="24"/>
+          <w:szCs w:val="24"/>
+        </w:rPr>
+        <w:t xml:space="preserve"> with the actual classes of each image in the testing dataset</w:t>
+      </w:r>
+      <w:r>
+        <w:rPr>
+          <w:rFonts w:asciiTheme="majorBidi" w:hAnsiTheme="majorBidi" w:cstheme="majorBidi"/>
+          <w:sz w:val="24"/>
+          <w:szCs w:val="24"/>
+        </w:rPr>
+        <w:t>.</w:t>
+      </w:r>
+      <w:r>
+        <w:rPr>
+          <w:rFonts w:asciiTheme="majorBidi" w:hAnsiTheme="majorBidi" w:cstheme="majorBidi"/>
+          <w:sz w:val="24"/>
+          <w:szCs w:val="24"/>
+        </w:rPr>
+        <w:t xml:space="preserve"> Using 16-bit fixed point precision with 11 fractional bits, our network achieved an inference accuracy of 90.47 % on the 10,000 images in the testing dataset.</w:t>
+      </w:r>
+    </w:p>
+    <w:p>
+      <w:pPr>
+        <w:pStyle w:val="ListParagraph"/>
+        <w:spacing w:line="360" w:lineRule="auto"/>
+        <w:ind w:left="1080"/>
+        <w:jc w:val="both"/>
+        <w:rPr>
+          <w:rFonts w:asciiTheme="majorBidi" w:hAnsiTheme="majorBidi" w:cstheme="majorBidi"/>
+          <w:sz w:val="24"/>
+          <w:szCs w:val="24"/>
+        </w:rPr>
+      </w:pPr>
+      <w:r>
+        <w:rPr>
+          <w:rFonts w:asciiTheme="majorBidi" w:hAnsiTheme="majorBidi" w:cstheme="majorBidi"/>
+          <w:sz w:val="24"/>
+          <w:szCs w:val="24"/>
+        </w:rPr>
+        <w:lastRenderedPageBreak/>
+        <w:t xml:space="preserve">Figure </w:t>
+      </w:r>
+      <w:r>
+        <w:rPr>
+          <w:rFonts w:asciiTheme="majorBidi" w:hAnsiTheme="majorBidi" w:cstheme="majorBidi"/>
+          <w:sz w:val="24"/>
+          <w:szCs w:val="24"/>
+        </w:rPr>
+        <w:t>4</w:t>
+      </w:r>
+      <w:r>
+        <w:rPr>
+          <w:rFonts w:asciiTheme="majorBidi" w:hAnsiTheme="majorBidi" w:cstheme="majorBidi"/>
+          <w:sz w:val="24"/>
+          <w:szCs w:val="24"/>
+        </w:rPr>
+        <w:t xml:space="preserve"> below shows the output verification waveforms of our testbench with signal meanings indicated on the left-most side. </w:t>
+      </w:r>
+    </w:p>
+    <w:p>
+      <w:pPr>
+        <w:pStyle w:val="ListParagraph"/>
+        <w:keepNext/>
+        <w:spacing w:line="360" w:lineRule="auto"/>
+        <w:ind w:left="1080"/>
+        <w:jc w:val="center"/>
+      </w:pPr>
+      <w:r>
+        <w:rPr>
+          <w:rFonts w:asciiTheme="majorBidi" w:hAnsiTheme="majorBidi" w:cstheme="majorBidi"/>
+          <w:sz w:val="24"/>
+          <w:szCs w:val="24"/>
+        </w:rPr>
+        <w:drawing>
+          <wp:inline distT="0" distB="0" distL="0" distR="0" wp14:anchorId="7A4E7B04" wp14:editId="19FD8E25">
+            <wp:extent cx="5478780" cy="1702168"/>
+            <wp:effectExtent l="0" t="0" r="7620" b="0"/>
+            <wp:docPr id="6" name="Picture 6" descr="A picture containing timeline&#10;&#10;Description automatically generated"/>
+            <wp:cNvGraphicFramePr>
+              <a:graphicFrameLocks xmlns:a="http://schemas.openxmlformats.org/drawingml/2006/main" noChangeAspect="1"/>
+            </wp:cNvGraphicFramePr>
+            <a:graphic xmlns:a="http://schemas.openxmlformats.org/drawingml/2006/main">
+              <a:graphicData uri="http://schemas.openxmlformats.org/drawingml/2006/picture">
+                <pic:pic xmlns:pic="http://schemas.openxmlformats.org/drawingml/2006/picture">
+                  <pic:nvPicPr>
+                    <pic:cNvPr id="6" name="Picture 6" descr="A picture containing timeline&#10;&#10;Description automatically generated"/>
+                    <pic:cNvPicPr/>
+                  </pic:nvPicPr>
+                  <pic:blipFill>
+                    <a:blip r:embed="rId8"/>
+                    <a:stretch>
+                      <a:fillRect/>
+                    </a:stretch>
+                  </pic:blipFill>
+                  <pic:spPr>
+                    <a:xfrm>
+                      <a:off x="0" y="0"/>
+                      <a:ext cx="5482772" cy="1703408"/>
+                    </a:xfrm>
+                    <a:prstGeom prst="rect">
+                      <a:avLst/>
+                    </a:prstGeom>
+                  </pic:spPr>
+                </pic:pic>
+              </a:graphicData>
+            </a:graphic>
+          </wp:inline>
+        </w:drawing>
+      </w:r>
+    </w:p>
+    <w:p>
+      <w:pPr>
+        <w:pStyle w:val="Caption"/>
+        <w:jc w:val="center"/>
+        <w:rPr>
+          <w:rFonts w:asciiTheme="majorBidi" w:hAnsiTheme="majorBidi" w:cstheme="majorBidi"/>
+          <w:sz w:val="24"/>
+          <w:szCs w:val="24"/>
+        </w:rPr>
+      </w:pPr>
+      <w:r>
+        <w:t xml:space="preserve">Figure </w:t>
+      </w:r>
+      <w:r>
+        <w:fldChar w:fldCharType="begin"/>
+      </w:r>
+      <w:r>
+        <w:instrText xml:space="preserve"> SEQ Figure \* ARABIC </w:instrText>
+      </w:r>
+      <w:r>
+        <w:fldChar w:fldCharType="separate"/>
+      </w:r>
+      <w:r>
+        <w:rPr>
+          <w:noProof/>
+        </w:rPr>
+        <w:t>4</w:t>
+      </w:r>
+      <w:r>
+        <w:fldChar w:fldCharType="end"/>
+      </w:r>
+      <w:r>
+        <w:t>: Testbench waveforms for our custom RTL neural network</w:t>
       </w:r>
     </w:p>
     <w:p>
@@ -2311,32 +2651,611 @@
           <w:sz w:val="24"/>
           <w:szCs w:val="24"/>
         </w:rPr>
+        <w:t>Related files are provided in the accompanying “</w:t>
+      </w:r>
+      <w:r>
+        <w:rPr>
+          <w:rFonts w:asciiTheme="majorBidi" w:hAnsiTheme="majorBidi" w:cstheme="majorBidi"/>
+          <w:sz w:val="24"/>
+          <w:szCs w:val="24"/>
+        </w:rPr>
+        <w:t>Phase 2 - High-level Synthesis (HLS) Network</w:t>
+      </w:r>
+      <w:r>
+        <w:rPr>
+          <w:rFonts w:asciiTheme="majorBidi" w:hAnsiTheme="majorBidi" w:cstheme="majorBidi"/>
+          <w:sz w:val="24"/>
+          <w:szCs w:val="24"/>
+        </w:rPr>
+        <w:t xml:space="preserve">” folder. </w:t>
+      </w:r>
+    </w:p>
+    <w:p>
+      <w:pPr>
+        <w:pStyle w:val="ListParagraph"/>
+        <w:spacing w:line="360" w:lineRule="auto"/>
+        <w:ind w:left="1080"/>
+        <w:jc w:val="both"/>
+        <w:rPr>
+          <w:rFonts w:asciiTheme="majorBidi" w:hAnsiTheme="majorBidi" w:cstheme="majorBidi"/>
+          <w:sz w:val="24"/>
+          <w:szCs w:val="24"/>
+        </w:rPr>
+      </w:pPr>
+      <w:r>
+        <w:rPr>
+          <w:rFonts w:asciiTheme="majorBidi" w:hAnsiTheme="majorBidi" w:cstheme="majorBidi"/>
+          <w:sz w:val="24"/>
+          <w:szCs w:val="24"/>
+        </w:rPr>
+        <w:t xml:space="preserve">The workflow is summarized in Figure </w:t>
+      </w:r>
+      <w:r>
+        <w:rPr>
+          <w:rFonts w:asciiTheme="majorBidi" w:hAnsiTheme="majorBidi" w:cstheme="majorBidi"/>
+          <w:sz w:val="24"/>
+          <w:szCs w:val="24"/>
+        </w:rPr>
+        <w:t>5</w:t>
+      </w:r>
+      <w:r>
+        <w:rPr>
+          <w:rFonts w:asciiTheme="majorBidi" w:hAnsiTheme="majorBidi" w:cstheme="majorBidi"/>
+          <w:sz w:val="24"/>
+          <w:szCs w:val="24"/>
+        </w:rPr>
+        <w:t xml:space="preserve">. </w:t>
+      </w:r>
+      <w:r>
+        <w:rPr>
+          <w:rFonts w:asciiTheme="majorBidi" w:hAnsiTheme="majorBidi" w:cstheme="majorBidi"/>
+          <w:sz w:val="24"/>
+          <w:szCs w:val="24"/>
+        </w:rPr>
+        <w:t>The trained network in “.</w:t>
+      </w:r>
+      <w:proofErr w:type="spellStart"/>
+      <w:r>
+        <w:rPr>
+          <w:rFonts w:asciiTheme="majorBidi" w:hAnsiTheme="majorBidi" w:cstheme="majorBidi"/>
+          <w:sz w:val="24"/>
+          <w:szCs w:val="24"/>
+        </w:rPr>
+        <w:t>pt</w:t>
+      </w:r>
+      <w:proofErr w:type="spellEnd"/>
+      <w:r>
+        <w:rPr>
+          <w:rFonts w:asciiTheme="majorBidi" w:hAnsiTheme="majorBidi" w:cstheme="majorBidi"/>
+          <w:sz w:val="24"/>
+          <w:szCs w:val="24"/>
+        </w:rPr>
+        <w:t>” format from Phase 0 is used as the starting point. We utilized the “hls4ml” library for converting this Python network to synthesizable RTL code</w:t>
+      </w:r>
+      <w:r>
+        <w:rPr>
+          <w:rFonts w:asciiTheme="majorBidi" w:hAnsiTheme="majorBidi" w:cstheme="majorBidi"/>
+          <w:sz w:val="24"/>
+          <w:szCs w:val="24"/>
+        </w:rPr>
+        <w:t>, which first converts the Python network into an equivalent C codebase where each layer is quantized using fixed point precision, and then uses Vivado HLS to convert this C network to equivalent RTL code. This conversion script is provided in the “hls_creation_hls4ml.py” script, and the hls4ml project folder is present in the “hls4ml_project_16_8” directory (with 16 total bits, 8 of which are fractional).</w:t>
+      </w:r>
+    </w:p>
+    <w:p>
+      <w:pPr>
+        <w:pStyle w:val="ListParagraph"/>
+        <w:keepNext/>
+        <w:spacing w:line="360" w:lineRule="auto"/>
+        <w:ind w:left="1080"/>
+        <w:jc w:val="center"/>
+      </w:pPr>
+      <w:r>
+        <w:rPr>
+          <w:rFonts w:asciiTheme="majorBidi" w:hAnsiTheme="majorBidi" w:cstheme="majorBidi"/>
+          <w:sz w:val="24"/>
+          <w:szCs w:val="24"/>
+        </w:rPr>
+        <w:drawing>
+          <wp:inline distT="0" distB="0" distL="0" distR="0" wp14:anchorId="1476F8AF" wp14:editId="5E0A2218">
+            <wp:extent cx="3048328" cy="2125980"/>
+            <wp:effectExtent l="0" t="0" r="0" b="7620"/>
+            <wp:docPr id="4" name="Picture 4" descr="A picture containing diagram&#10;&#10;Description automatically generated"/>
+            <wp:cNvGraphicFramePr>
+              <a:graphicFrameLocks xmlns:a="http://schemas.openxmlformats.org/drawingml/2006/main" noChangeAspect="1"/>
+            </wp:cNvGraphicFramePr>
+            <a:graphic xmlns:a="http://schemas.openxmlformats.org/drawingml/2006/main">
+              <a:graphicData uri="http://schemas.openxmlformats.org/drawingml/2006/picture">
+                <pic:pic xmlns:pic="http://schemas.openxmlformats.org/drawingml/2006/picture">
+                  <pic:nvPicPr>
+                    <pic:cNvPr id="4" name="Picture 4" descr="A picture containing diagram&#10;&#10;Description automatically generated"/>
+                    <pic:cNvPicPr/>
+                  </pic:nvPicPr>
+                  <pic:blipFill>
+                    <a:blip r:embed="rId9"/>
+                    <a:stretch>
+                      <a:fillRect/>
+                    </a:stretch>
+                  </pic:blipFill>
+                  <pic:spPr>
+                    <a:xfrm>
+                      <a:off x="0" y="0"/>
+                      <a:ext cx="3050583" cy="2127553"/>
+                    </a:xfrm>
+                    <a:prstGeom prst="rect">
+                      <a:avLst/>
+                    </a:prstGeom>
+                  </pic:spPr>
+                </pic:pic>
+              </a:graphicData>
+            </a:graphic>
+          </wp:inline>
+        </w:drawing>
+      </w:r>
+    </w:p>
+    <w:p>
+      <w:pPr>
+        <w:pStyle w:val="Caption"/>
+        <w:jc w:val="center"/>
+        <w:rPr>
+          <w:rFonts w:asciiTheme="majorBidi" w:hAnsiTheme="majorBidi" w:cstheme="majorBidi"/>
+          <w:sz w:val="24"/>
+          <w:szCs w:val="24"/>
+        </w:rPr>
+      </w:pPr>
+      <w:r>
+        <w:t xml:space="preserve">Figure </w:t>
+      </w:r>
+      <w:r>
+        <w:fldChar w:fldCharType="begin"/>
+      </w:r>
+      <w:r>
+        <w:instrText xml:space="preserve"> SEQ Figure \* ARABIC </w:instrText>
+      </w:r>
+      <w:r>
+        <w:fldChar w:fldCharType="separate"/>
+      </w:r>
+      <w:r>
+        <w:rPr>
+          <w:noProof/>
+        </w:rPr>
+        <w:t>5</w:t>
+      </w:r>
+      <w:r>
+        <w:fldChar w:fldCharType="end"/>
+      </w:r>
+      <w:r>
+        <w:t>: Flowchart summarizing the workflow for the HLS neural network</w:t>
+      </w:r>
+    </w:p>
+    <w:p>
+      <w:pPr>
+        <w:pStyle w:val="ListParagraph"/>
+        <w:spacing w:line="360" w:lineRule="auto"/>
+        <w:ind w:left="1080"/>
+        <w:jc w:val="both"/>
+        <w:rPr>
+          <w:rFonts w:asciiTheme="majorBidi" w:hAnsiTheme="majorBidi" w:cstheme="majorBidi"/>
+          <w:sz w:val="24"/>
+          <w:szCs w:val="24"/>
+        </w:rPr>
+      </w:pPr>
+      <w:r>
+        <w:rPr>
+          <w:rFonts w:asciiTheme="majorBidi" w:hAnsiTheme="majorBidi" w:cstheme="majorBidi"/>
+          <w:sz w:val="24"/>
+          <w:szCs w:val="24"/>
+        </w:rPr>
         <w:lastRenderedPageBreak/>
-        <w:t>Related files are provided in the accompanying “</w:t>
-      </w:r>
-      <w:r>
-        <w:rPr>
-          <w:rFonts w:asciiTheme="majorBidi" w:hAnsiTheme="majorBidi" w:cstheme="majorBidi"/>
-          <w:sz w:val="24"/>
-          <w:szCs w:val="24"/>
-        </w:rPr>
-        <w:t>Phase 2 - High-level Synthesis (HLS) Network</w:t>
-      </w:r>
-      <w:r>
-        <w:rPr>
-          <w:rFonts w:asciiTheme="majorBidi" w:hAnsiTheme="majorBidi" w:cstheme="majorBidi"/>
-          <w:sz w:val="24"/>
-          <w:szCs w:val="24"/>
-        </w:rPr>
-        <w:t xml:space="preserve">” folder. </w:t>
-      </w:r>
-      <w:r>
-        <w:rPr>
-          <w:rFonts w:asciiTheme="majorBidi" w:hAnsiTheme="majorBidi" w:cstheme="majorBidi"/>
-          <w:sz w:val="24"/>
-          <w:szCs w:val="24"/>
-        </w:rPr>
-        <w:t>TODO.</w:t>
+        <w:t xml:space="preserve">After the conversion to RTL, the hls4ml framework provides us with </w:t>
+      </w:r>
+      <w:r>
+        <w:rPr>
+          <w:rFonts w:asciiTheme="majorBidi" w:hAnsiTheme="majorBidi" w:cstheme="majorBidi"/>
+          <w:sz w:val="24"/>
+          <w:szCs w:val="24"/>
+        </w:rPr>
+        <w:t>an AXI4-protocol compliant IP block for the RTL network which can be imported into Vivado and incorporated into a block diagram. This wrapper is located in the “hls4ml_project_16_8</w:t>
+      </w:r>
+      <w:r>
+        <w:t xml:space="preserve"> </w:t>
+      </w:r>
+      <w:proofErr w:type="spellStart"/>
+      <w:r>
+        <w:rPr>
+          <w:rFonts w:asciiTheme="majorBidi" w:hAnsiTheme="majorBidi" w:cstheme="majorBidi"/>
+          <w:sz w:val="24"/>
+          <w:szCs w:val="24"/>
+        </w:rPr>
+        <w:t>myproject_prj</w:t>
+      </w:r>
+      <w:proofErr w:type="spellEnd"/>
+      <w:r>
+        <w:rPr>
+          <w:rFonts w:asciiTheme="majorBidi" w:hAnsiTheme="majorBidi" w:cstheme="majorBidi"/>
+          <w:sz w:val="24"/>
+          <w:szCs w:val="24"/>
+        </w:rPr>
+        <w:t>\solution1\</w:t>
+      </w:r>
+      <w:proofErr w:type="spellStart"/>
+      <w:r>
+        <w:rPr>
+          <w:rFonts w:asciiTheme="majorBidi" w:hAnsiTheme="majorBidi" w:cstheme="majorBidi"/>
+          <w:sz w:val="24"/>
+          <w:szCs w:val="24"/>
+        </w:rPr>
+        <w:t>impl</w:t>
+      </w:r>
+      <w:proofErr w:type="spellEnd"/>
+      <w:r>
+        <w:rPr>
+          <w:rFonts w:asciiTheme="majorBidi" w:hAnsiTheme="majorBidi" w:cstheme="majorBidi"/>
+          <w:sz w:val="24"/>
+          <w:szCs w:val="24"/>
+        </w:rPr>
+        <w:t>\</w:t>
+      </w:r>
+      <w:proofErr w:type="spellStart"/>
+      <w:r>
+        <w:rPr>
+          <w:rFonts w:asciiTheme="majorBidi" w:hAnsiTheme="majorBidi" w:cstheme="majorBidi"/>
+          <w:sz w:val="24"/>
+          <w:szCs w:val="24"/>
+        </w:rPr>
+        <w:t>ip</w:t>
+      </w:r>
+      <w:proofErr w:type="spellEnd"/>
+      <w:r>
+        <w:rPr>
+          <w:rFonts w:asciiTheme="majorBidi" w:hAnsiTheme="majorBidi" w:cstheme="majorBidi"/>
+          <w:sz w:val="24"/>
+          <w:szCs w:val="24"/>
+        </w:rPr>
+        <w:t xml:space="preserve">” directory. We used Vivado 2019.1 for this </w:t>
+      </w:r>
+      <w:proofErr w:type="gramStart"/>
+      <w:r>
+        <w:rPr>
+          <w:rFonts w:asciiTheme="majorBidi" w:hAnsiTheme="majorBidi" w:cstheme="majorBidi"/>
+          <w:sz w:val="24"/>
+          <w:szCs w:val="24"/>
+        </w:rPr>
+        <w:t>step, and</w:t>
+      </w:r>
+      <w:proofErr w:type="gramEnd"/>
+      <w:r>
+        <w:rPr>
+          <w:rFonts w:asciiTheme="majorBidi" w:hAnsiTheme="majorBidi" w:cstheme="majorBidi"/>
+          <w:sz w:val="24"/>
+          <w:szCs w:val="24"/>
+        </w:rPr>
+        <w:t xml:space="preserve"> had to additionally alter some library files in the hls4ml Python library to get it to properly create an IP block which would be importable for our Mini-ITX boards. We then create a block diagram using </w:t>
+      </w:r>
+      <w:proofErr w:type="spellStart"/>
+      <w:r>
+        <w:rPr>
+          <w:rFonts w:asciiTheme="majorBidi" w:hAnsiTheme="majorBidi" w:cstheme="majorBidi"/>
+          <w:sz w:val="24"/>
+          <w:szCs w:val="24"/>
+        </w:rPr>
+        <w:t>Vivado’s</w:t>
+      </w:r>
+      <w:proofErr w:type="spellEnd"/>
+      <w:r>
+        <w:rPr>
+          <w:rFonts w:asciiTheme="majorBidi" w:hAnsiTheme="majorBidi" w:cstheme="majorBidi"/>
+          <w:sz w:val="24"/>
+          <w:szCs w:val="24"/>
+        </w:rPr>
+        <w:t xml:space="preserve"> IP Integrator workflow to establish connections between the Zynq hard processor (PS) and the programmable logic (PL), as shown in Figure </w:t>
+      </w:r>
+      <w:r>
+        <w:rPr>
+          <w:rFonts w:asciiTheme="majorBidi" w:hAnsiTheme="majorBidi" w:cstheme="majorBidi"/>
+          <w:sz w:val="24"/>
+          <w:szCs w:val="24"/>
+        </w:rPr>
+        <w:t>6</w:t>
+      </w:r>
+      <w:r>
+        <w:rPr>
+          <w:rFonts w:asciiTheme="majorBidi" w:hAnsiTheme="majorBidi" w:cstheme="majorBidi"/>
+          <w:sz w:val="24"/>
+          <w:szCs w:val="24"/>
+        </w:rPr>
+        <w:t xml:space="preserve"> below.</w:t>
+      </w:r>
+    </w:p>
+    <w:p>
+      <w:pPr>
+        <w:pStyle w:val="ListParagraph"/>
+        <w:keepNext/>
+        <w:spacing w:line="360" w:lineRule="auto"/>
+        <w:ind w:left="1080"/>
+        <w:jc w:val="center"/>
+      </w:pPr>
+      <w:r>
+        <w:rPr>
+          <w:rFonts w:asciiTheme="majorBidi" w:hAnsiTheme="majorBidi" w:cstheme="majorBidi"/>
+          <w:sz w:val="24"/>
+          <w:szCs w:val="24"/>
+        </w:rPr>
+        <w:drawing>
+          <wp:inline distT="0" distB="0" distL="0" distR="0" wp14:anchorId="01F64646" wp14:editId="282FE342">
+            <wp:extent cx="5212080" cy="1681119"/>
+            <wp:effectExtent l="0" t="0" r="7620" b="0"/>
+            <wp:docPr id="5" name="Picture 5" descr="Diagram&#10;&#10;Description automatically generated"/>
+            <wp:cNvGraphicFramePr>
+              <a:graphicFrameLocks xmlns:a="http://schemas.openxmlformats.org/drawingml/2006/main" noChangeAspect="1"/>
+            </wp:cNvGraphicFramePr>
+            <a:graphic xmlns:a="http://schemas.openxmlformats.org/drawingml/2006/main">
+              <a:graphicData uri="http://schemas.openxmlformats.org/drawingml/2006/picture">
+                <pic:pic xmlns:pic="http://schemas.openxmlformats.org/drawingml/2006/picture">
+                  <pic:nvPicPr>
+                    <pic:cNvPr id="5" name="Picture 5" descr="Diagram&#10;&#10;Description automatically generated"/>
+                    <pic:cNvPicPr/>
+                  </pic:nvPicPr>
+                  <pic:blipFill>
+                    <a:blip r:embed="rId10"/>
+                    <a:stretch>
+                      <a:fillRect/>
+                    </a:stretch>
+                  </pic:blipFill>
+                  <pic:spPr>
+                    <a:xfrm>
+                      <a:off x="0" y="0"/>
+                      <a:ext cx="5221705" cy="1684224"/>
+                    </a:xfrm>
+                    <a:prstGeom prst="rect">
+                      <a:avLst/>
+                    </a:prstGeom>
+                  </pic:spPr>
+                </pic:pic>
+              </a:graphicData>
+            </a:graphic>
+          </wp:inline>
+        </w:drawing>
+      </w:r>
+    </w:p>
+    <w:p>
+      <w:pPr>
+        <w:pStyle w:val="Caption"/>
+        <w:jc w:val="center"/>
+        <w:rPr>
+          <w:rFonts w:asciiTheme="majorBidi" w:hAnsiTheme="majorBidi" w:cstheme="majorBidi"/>
+          <w:sz w:val="24"/>
+          <w:szCs w:val="24"/>
+        </w:rPr>
+      </w:pPr>
+      <w:r>
+        <w:t xml:space="preserve">Figure </w:t>
+      </w:r>
+      <w:r>
+        <w:fldChar w:fldCharType="begin"/>
+      </w:r>
+      <w:r>
+        <w:instrText xml:space="preserve"> SEQ Figure \* ARABIC </w:instrText>
+      </w:r>
+      <w:r>
+        <w:fldChar w:fldCharType="separate"/>
+      </w:r>
+      <w:r>
+        <w:rPr>
+          <w:noProof/>
+        </w:rPr>
+        <w:t>6</w:t>
+      </w:r>
+      <w:r>
+        <w:fldChar w:fldCharType="end"/>
+      </w:r>
+      <w:r>
+        <w:t>: Vivado block diagram with the neural network</w:t>
+      </w:r>
+      <w:r>
+        <w:rPr>
+          <w:noProof/>
+        </w:rPr>
+        <w:t xml:space="preserve"> (PL) linked to the Zynq processor (PS) using a DMA interface</w:t>
+      </w:r>
+    </w:p>
+    <w:p>
+      <w:pPr>
+        <w:pStyle w:val="ListParagraph"/>
+        <w:spacing w:line="360" w:lineRule="auto"/>
+        <w:ind w:left="1080"/>
+        <w:jc w:val="both"/>
+        <w:rPr>
+          <w:rFonts w:asciiTheme="majorBidi" w:hAnsiTheme="majorBidi" w:cstheme="majorBidi"/>
+          <w:sz w:val="24"/>
+          <w:szCs w:val="24"/>
+        </w:rPr>
+      </w:pPr>
+      <w:r>
+        <w:rPr>
+          <w:rFonts w:asciiTheme="majorBidi" w:hAnsiTheme="majorBidi" w:cstheme="majorBidi"/>
+          <w:sz w:val="24"/>
+          <w:szCs w:val="24"/>
+        </w:rPr>
+        <w:t xml:space="preserve">As can be seen, the HLS network is an AXI4 </w:t>
+      </w:r>
+      <w:r>
+        <w:rPr>
+          <w:rFonts w:asciiTheme="majorBidi" w:hAnsiTheme="majorBidi" w:cstheme="majorBidi"/>
+          <w:sz w:val="24"/>
+          <w:szCs w:val="24"/>
+        </w:rPr>
+        <w:t>peripheral with master as well as slave connections to the PS over the DMA. This means that the PS will be able to both send data to the HLS network, as well as receive data from the HLS network, both via the AXI DMA block. The complete Vivado project is provided in the “</w:t>
+      </w:r>
+      <w:r>
+        <w:rPr>
+          <w:rFonts w:asciiTheme="majorBidi" w:hAnsiTheme="majorBidi" w:cstheme="majorBidi"/>
+          <w:sz w:val="24"/>
+          <w:szCs w:val="24"/>
+        </w:rPr>
+        <w:t>z045_hls_16_8_vivado_2019</w:t>
+      </w:r>
+      <w:r>
+        <w:rPr>
+          <w:rFonts w:asciiTheme="majorBidi" w:hAnsiTheme="majorBidi" w:cstheme="majorBidi"/>
+          <w:sz w:val="24"/>
+          <w:szCs w:val="24"/>
+        </w:rPr>
+        <w:t>” directory.</w:t>
+      </w:r>
+    </w:p>
+    <w:p>
+      <w:pPr>
+        <w:pStyle w:val="ListParagraph"/>
+        <w:spacing w:line="360" w:lineRule="auto"/>
+        <w:ind w:left="1080"/>
+        <w:jc w:val="both"/>
+        <w:rPr>
+          <w:rFonts w:asciiTheme="majorBidi" w:hAnsiTheme="majorBidi" w:cstheme="majorBidi"/>
+          <w:sz w:val="24"/>
+          <w:szCs w:val="24"/>
+        </w:rPr>
+      </w:pPr>
+      <w:r>
+        <w:rPr>
+          <w:rFonts w:asciiTheme="majorBidi" w:hAnsiTheme="majorBidi" w:cstheme="majorBidi"/>
+          <w:sz w:val="24"/>
+          <w:szCs w:val="24"/>
+        </w:rPr>
+        <w:t xml:space="preserve">Finally, we synthesize, implement, and generate bitstream and hardware handoff files directly based on the block design using Vivado. Both of these files together create what is called a hardware overlay for the PYNQ operating system running on our board. In </w:t>
+      </w:r>
+      <w:r>
+        <w:rPr>
+          <w:rFonts w:asciiTheme="majorBidi" w:hAnsiTheme="majorBidi" w:cstheme="majorBidi"/>
+          <w:sz w:val="24"/>
+          <w:szCs w:val="24"/>
+        </w:rPr>
+        <w:t xml:space="preserve">addition, we wrote a </w:t>
+      </w:r>
+      <w:r>
+        <w:rPr>
+          <w:rFonts w:asciiTheme="majorBidi" w:hAnsiTheme="majorBidi" w:cstheme="majorBidi"/>
+          <w:sz w:val="24"/>
+          <w:szCs w:val="24"/>
+        </w:rPr>
+        <w:t>Python driver</w:t>
+      </w:r>
+      <w:r>
+        <w:rPr>
+          <w:rFonts w:asciiTheme="majorBidi" w:hAnsiTheme="majorBidi" w:cstheme="majorBidi"/>
+          <w:sz w:val="24"/>
+          <w:szCs w:val="24"/>
+        </w:rPr>
+        <w:t xml:space="preserve"> to handle the data sending and receiving from/to the PS and PL, present in “</w:t>
+      </w:r>
+      <w:proofErr w:type="spellStart"/>
+      <w:r>
+        <w:rPr>
+          <w:rFonts w:asciiTheme="majorBidi" w:hAnsiTheme="majorBidi" w:cstheme="majorBidi"/>
+          <w:sz w:val="24"/>
+          <w:szCs w:val="24"/>
+        </w:rPr>
+        <w:t>final_pynq_overlay</w:t>
+      </w:r>
+      <w:proofErr w:type="spellEnd"/>
+      <w:r>
+        <w:rPr>
+          <w:rFonts w:asciiTheme="majorBidi" w:hAnsiTheme="majorBidi" w:cstheme="majorBidi"/>
+          <w:sz w:val="24"/>
+          <w:szCs w:val="24"/>
+        </w:rPr>
+        <w:t xml:space="preserve">/axi_stream_driver.py”. </w:t>
+      </w:r>
+      <w:r>
+        <w:rPr>
+          <w:rFonts w:asciiTheme="majorBidi" w:hAnsiTheme="majorBidi" w:cstheme="majorBidi"/>
+          <w:sz w:val="24"/>
+          <w:szCs w:val="24"/>
+        </w:rPr>
+        <w:t xml:space="preserve"> </w:t>
+      </w:r>
+      <w:r>
+        <w:rPr>
+          <w:rFonts w:asciiTheme="majorBidi" w:hAnsiTheme="majorBidi" w:cstheme="majorBidi"/>
+          <w:sz w:val="24"/>
+          <w:szCs w:val="24"/>
+        </w:rPr>
+        <w:t xml:space="preserve">This allows us to dynamically load the bitstream for our design in Python code executing on the PS, cleanly send input images to the HLS neural network via a DMA send channel, and finally receive output predictions from the HLS neural network back into the PS via a DMA receive channel. </w:t>
+      </w:r>
+    </w:p>
+    <w:p>
+      <w:pPr>
+        <w:pStyle w:val="ListParagraph"/>
+        <w:spacing w:line="360" w:lineRule="auto"/>
+        <w:ind w:left="1080"/>
+        <w:jc w:val="both"/>
+        <w:rPr>
+          <w:rFonts w:asciiTheme="majorBidi" w:hAnsiTheme="majorBidi" w:cstheme="majorBidi"/>
+          <w:sz w:val="24"/>
+          <w:szCs w:val="24"/>
+        </w:rPr>
+      </w:pPr>
+      <w:r>
+        <w:rPr>
+          <w:rFonts w:asciiTheme="majorBidi" w:hAnsiTheme="majorBidi" w:cstheme="majorBidi"/>
+          <w:sz w:val="24"/>
+          <w:szCs w:val="24"/>
+        </w:rPr>
+        <w:lastRenderedPageBreak/>
+        <w:t>The folder “</w:t>
+      </w:r>
+      <w:proofErr w:type="spellStart"/>
+      <w:r>
+        <w:rPr>
+          <w:rFonts w:asciiTheme="majorBidi" w:hAnsiTheme="majorBidi" w:cstheme="majorBidi"/>
+          <w:sz w:val="24"/>
+          <w:szCs w:val="24"/>
+        </w:rPr>
+        <w:t>final_pynq_overlay</w:t>
+      </w:r>
+      <w:proofErr w:type="spellEnd"/>
+      <w:r>
+        <w:rPr>
+          <w:rFonts w:asciiTheme="majorBidi" w:hAnsiTheme="majorBidi" w:cstheme="majorBidi"/>
+          <w:sz w:val="24"/>
+          <w:szCs w:val="24"/>
+        </w:rPr>
+        <w:t>” consists of the final files required for our HLS network to perform inference on the board. Files “</w:t>
+      </w:r>
+      <w:proofErr w:type="spellStart"/>
+      <w:r>
+        <w:rPr>
+          <w:rFonts w:asciiTheme="majorBidi" w:hAnsiTheme="majorBidi" w:cstheme="majorBidi"/>
+          <w:sz w:val="24"/>
+          <w:szCs w:val="24"/>
+        </w:rPr>
+        <w:t>X_test.npy</w:t>
+      </w:r>
+      <w:proofErr w:type="spellEnd"/>
+      <w:r>
+        <w:rPr>
+          <w:rFonts w:asciiTheme="majorBidi" w:hAnsiTheme="majorBidi" w:cstheme="majorBidi"/>
+          <w:sz w:val="24"/>
+          <w:szCs w:val="24"/>
+        </w:rPr>
+        <w:t>” and “</w:t>
+      </w:r>
+      <w:proofErr w:type="spellStart"/>
+      <w:r>
+        <w:rPr>
+          <w:rFonts w:asciiTheme="majorBidi" w:hAnsiTheme="majorBidi" w:cstheme="majorBidi"/>
+          <w:sz w:val="24"/>
+          <w:szCs w:val="24"/>
+        </w:rPr>
+        <w:t>y_test.npy</w:t>
+      </w:r>
+      <w:proofErr w:type="spellEnd"/>
+      <w:r>
+        <w:rPr>
+          <w:rFonts w:asciiTheme="majorBidi" w:hAnsiTheme="majorBidi" w:cstheme="majorBidi"/>
+          <w:sz w:val="24"/>
+          <w:szCs w:val="24"/>
+        </w:rPr>
+        <w:t>” contain the 10,000 testing set images and labels respectively. This folder can be pasted on to the PYNQ environment and can be directly used to perform inference on the board using the complete testing dataset. We successfully verified that we attain the exact same testing accuracy as the C-network on the board using this overlay approach (which runs the network on the FPGA) – 91.11 % using 8 fractional bits with a total of 16 bits fixed point precision.</w:t>
       </w:r>
     </w:p>
     <w:p>
@@ -2370,6 +3289,37 @@
     <w:p>
       <w:pPr>
         <w:pStyle w:val="ListParagraph"/>
+        <w:spacing w:line="360" w:lineRule="auto"/>
+        <w:ind w:left="1080"/>
+        <w:jc w:val="both"/>
+        <w:rPr>
+          <w:rFonts w:asciiTheme="majorBidi" w:hAnsiTheme="majorBidi" w:cstheme="majorBidi"/>
+          <w:b/>
+          <w:bCs/>
+          <w:sz w:val="24"/>
+          <w:szCs w:val="24"/>
+        </w:rPr>
+      </w:pPr>
+      <w:r>
+        <w:rPr>
+          <w:rFonts w:asciiTheme="majorBidi" w:hAnsiTheme="majorBidi" w:cstheme="majorBidi"/>
+          <w:sz w:val="24"/>
+          <w:szCs w:val="24"/>
+        </w:rPr>
+        <w:t>We studied network bit-precision in simulations and compared the network’s performance between the HLS network and our RTL network. The total number of bits was fixed at 16, 1 of which is always dedicated for the sign bit. The number of fractional bits was varied and the network accuracy over the full testing dataset was evaluated on both the networks.</w:t>
+      </w:r>
+      <w:r>
+        <w:rPr>
+          <w:rFonts w:asciiTheme="majorBidi" w:hAnsiTheme="majorBidi" w:cstheme="majorBidi"/>
+          <w:sz w:val="24"/>
+          <w:szCs w:val="24"/>
+        </w:rPr>
+        <w:t xml:space="preserve"> Section 5.1 includes detailed results and comparisons for this phase.</w:t>
+      </w:r>
+    </w:p>
+    <w:p>
+      <w:pPr>
+        <w:pStyle w:val="ListParagraph"/>
         <w:numPr>
           <w:ilvl w:val="1"/>
           <w:numId w:val="1"/>
@@ -2398,6 +3348,697 @@
     <w:p>
       <w:pPr>
         <w:pStyle w:val="ListParagraph"/>
+        <w:spacing w:line="360" w:lineRule="auto"/>
+        <w:ind w:left="1080"/>
+        <w:jc w:val="both"/>
+        <w:rPr>
+          <w:rFonts w:asciiTheme="majorBidi" w:hAnsiTheme="majorBidi" w:cstheme="majorBidi"/>
+          <w:sz w:val="24"/>
+          <w:szCs w:val="24"/>
+        </w:rPr>
+      </w:pPr>
+      <w:r>
+        <w:rPr>
+          <w:rFonts w:asciiTheme="majorBidi" w:hAnsiTheme="majorBidi" w:cstheme="majorBidi"/>
+          <w:sz w:val="24"/>
+          <w:szCs w:val="24"/>
+        </w:rPr>
+        <w:t>Related files are provided in the accompanying “</w:t>
+      </w:r>
+      <w:r>
+        <w:rPr>
+          <w:rFonts w:asciiTheme="majorBidi" w:hAnsiTheme="majorBidi" w:cstheme="majorBidi"/>
+          <w:sz w:val="24"/>
+          <w:szCs w:val="24"/>
+        </w:rPr>
+        <w:t xml:space="preserve">Phase </w:t>
+      </w:r>
+      <w:r>
+        <w:rPr>
+          <w:rFonts w:asciiTheme="majorBidi" w:hAnsiTheme="majorBidi" w:cstheme="majorBidi"/>
+          <w:sz w:val="24"/>
+          <w:szCs w:val="24"/>
+        </w:rPr>
+        <w:t>4</w:t>
+      </w:r>
+      <w:r>
+        <w:rPr>
+          <w:rFonts w:asciiTheme="majorBidi" w:hAnsiTheme="majorBidi" w:cstheme="majorBidi"/>
+          <w:sz w:val="24"/>
+          <w:szCs w:val="24"/>
+        </w:rPr>
+        <w:t xml:space="preserve"> </w:t>
+      </w:r>
+      <w:r>
+        <w:rPr>
+          <w:rFonts w:asciiTheme="majorBidi" w:hAnsiTheme="majorBidi" w:cstheme="majorBidi"/>
+          <w:sz w:val="24"/>
+          <w:szCs w:val="24"/>
+        </w:rPr>
+        <w:t>–</w:t>
+      </w:r>
+      <w:r>
+        <w:rPr>
+          <w:rFonts w:asciiTheme="majorBidi" w:hAnsiTheme="majorBidi" w:cstheme="majorBidi"/>
+          <w:sz w:val="24"/>
+          <w:szCs w:val="24"/>
+        </w:rPr>
+        <w:t xml:space="preserve"> </w:t>
+      </w:r>
+      <w:r>
+        <w:rPr>
+          <w:rFonts w:asciiTheme="majorBidi" w:hAnsiTheme="majorBidi" w:cstheme="majorBidi"/>
+          <w:sz w:val="24"/>
+          <w:szCs w:val="24"/>
+        </w:rPr>
+        <w:t>Web Camera Integration</w:t>
+      </w:r>
+      <w:r>
+        <w:rPr>
+          <w:rFonts w:asciiTheme="majorBidi" w:hAnsiTheme="majorBidi" w:cstheme="majorBidi"/>
+          <w:sz w:val="24"/>
+          <w:szCs w:val="24"/>
+        </w:rPr>
+        <w:t xml:space="preserve">” folder. </w:t>
+      </w:r>
+    </w:p>
+    <w:p>
+      <w:pPr>
+        <w:pStyle w:val="ListParagraph"/>
+        <w:spacing w:line="360" w:lineRule="auto"/>
+        <w:ind w:left="1080"/>
+        <w:jc w:val="both"/>
+        <w:rPr>
+          <w:rFonts w:asciiTheme="majorBidi" w:hAnsiTheme="majorBidi" w:cstheme="majorBidi"/>
+          <w:sz w:val="24"/>
+          <w:szCs w:val="24"/>
+        </w:rPr>
+      </w:pPr>
+      <w:r>
+        <w:rPr>
+          <w:rFonts w:asciiTheme="majorBidi" w:hAnsiTheme="majorBidi" w:cstheme="majorBidi"/>
+          <w:sz w:val="24"/>
+          <w:szCs w:val="24"/>
+        </w:rPr>
+        <w:t>The objective with the web camera integration was to have the neural network on the FPGA perform classification on images taken in real-time from a web camera. For the implementation, we chose a web server-based approach as a workaround since our board was not correctly recognizing USB connections.</w:t>
+      </w:r>
+    </w:p>
+    <w:p>
+      <w:pPr>
+        <w:pStyle w:val="ListParagraph"/>
+        <w:spacing w:line="360" w:lineRule="auto"/>
+        <w:ind w:left="1080"/>
+        <w:jc w:val="both"/>
+        <w:rPr>
+          <w:rFonts w:asciiTheme="majorBidi" w:hAnsiTheme="majorBidi" w:cstheme="majorBidi"/>
+          <w:sz w:val="24"/>
+          <w:szCs w:val="24"/>
+        </w:rPr>
+      </w:pPr>
+      <w:r>
+        <w:rPr>
+          <w:rFonts w:asciiTheme="majorBidi" w:hAnsiTheme="majorBidi" w:cstheme="majorBidi"/>
+          <w:sz w:val="24"/>
+          <w:szCs w:val="24"/>
+        </w:rPr>
+        <w:t xml:space="preserve">In brief, we coded a simple web server in Python using the Flask framework. Figure </w:t>
+      </w:r>
+      <w:r>
+        <w:rPr>
+          <w:rFonts w:asciiTheme="majorBidi" w:hAnsiTheme="majorBidi" w:cstheme="majorBidi"/>
+          <w:sz w:val="24"/>
+          <w:szCs w:val="24"/>
+        </w:rPr>
+        <w:t>7</w:t>
+      </w:r>
+      <w:r>
+        <w:rPr>
+          <w:rFonts w:asciiTheme="majorBidi" w:hAnsiTheme="majorBidi" w:cstheme="majorBidi"/>
+          <w:sz w:val="24"/>
+          <w:szCs w:val="24"/>
+        </w:rPr>
+        <w:t xml:space="preserve"> shows a snapshot of the server. The server hosts a live camera feed and implements an endpoint “/</w:t>
+      </w:r>
+      <w:proofErr w:type="spellStart"/>
+      <w:r>
+        <w:rPr>
+          <w:rFonts w:asciiTheme="majorBidi" w:hAnsiTheme="majorBidi" w:cstheme="majorBidi"/>
+          <w:sz w:val="24"/>
+          <w:szCs w:val="24"/>
+        </w:rPr>
+        <w:t>capture_image</w:t>
+      </w:r>
+      <w:proofErr w:type="spellEnd"/>
+      <w:r>
+        <w:rPr>
+          <w:rFonts w:asciiTheme="majorBidi" w:hAnsiTheme="majorBidi" w:cstheme="majorBidi"/>
+          <w:sz w:val="24"/>
+          <w:szCs w:val="24"/>
+        </w:rPr>
+        <w:t>”. Any device connected to the Internet can connect to the server and this endpoint and the server responds with a jpeg image in real-time based on the live camera feed.</w:t>
+      </w:r>
+    </w:p>
+    <w:p>
+      <w:pPr>
+        <w:pStyle w:val="ListParagraph"/>
+        <w:keepNext/>
+        <w:spacing w:line="360" w:lineRule="auto"/>
+        <w:ind w:left="1080"/>
+        <w:jc w:val="center"/>
+      </w:pPr>
+      <w:r>
+        <w:rPr>
+          <w:rFonts w:asciiTheme="majorBidi" w:hAnsiTheme="majorBidi" w:cstheme="majorBidi"/>
+          <w:sz w:val="24"/>
+          <w:szCs w:val="24"/>
+        </w:rPr>
+        <w:lastRenderedPageBreak/>
+        <w:drawing>
+          <wp:inline distT="0" distB="0" distL="0" distR="0" wp14:anchorId="0AB030EF" wp14:editId="09C361CC">
+            <wp:extent cx="2714090" cy="2818755"/>
+            <wp:effectExtent l="19050" t="19050" r="10160" b="20320"/>
+            <wp:docPr id="8" name="Picture 2" descr="Graphical user interface, text, application&#10;&#10;Description automatically generated">
+              <a:extLst xmlns:a="http://schemas.openxmlformats.org/drawingml/2006/main">
+                <a:ext uri="{FF2B5EF4-FFF2-40B4-BE49-F238E27FC236}">
+                  <a16:creationId xmlns:a16="http://schemas.microsoft.com/office/drawing/2014/main" id="{C2B3D3A2-E8BF-3386-F3CC-3CA052B0A202}"/>
+                </a:ext>
+              </a:extLst>
+            </wp:docPr>
+            <wp:cNvGraphicFramePr>
+              <a:graphicFrameLocks xmlns:a="http://schemas.openxmlformats.org/drawingml/2006/main" noChangeAspect="1"/>
+            </wp:cNvGraphicFramePr>
+            <a:graphic xmlns:a="http://schemas.openxmlformats.org/drawingml/2006/main">
+              <a:graphicData uri="http://schemas.openxmlformats.org/drawingml/2006/picture">
+                <pic:pic xmlns:pic="http://schemas.openxmlformats.org/drawingml/2006/picture">
+                  <pic:nvPicPr>
+                    <pic:cNvPr id="8" name="Picture 2" descr="Graphical user interface, text, application&#10;&#10;Description automatically generated">
+                      <a:extLst>
+                        <a:ext uri="{FF2B5EF4-FFF2-40B4-BE49-F238E27FC236}">
+                          <a16:creationId xmlns:a16="http://schemas.microsoft.com/office/drawing/2014/main" id="{C2B3D3A2-E8BF-3386-F3CC-3CA052B0A202}"/>
+                        </a:ext>
+                      </a:extLst>
+                    </pic:cNvPr>
+                    <pic:cNvPicPr>
+                      <a:picLocks noChangeAspect="1"/>
+                    </pic:cNvPicPr>
+                  </pic:nvPicPr>
+                  <pic:blipFill>
+                    <a:blip r:embed="rId11"/>
+                    <a:stretch>
+                      <a:fillRect/>
+                    </a:stretch>
+                  </pic:blipFill>
+                  <pic:spPr>
+                    <a:xfrm>
+                      <a:off x="0" y="0"/>
+                      <a:ext cx="2714090" cy="2818755"/>
+                    </a:xfrm>
+                    <a:prstGeom prst="rect">
+                      <a:avLst/>
+                    </a:prstGeom>
+                    <a:ln>
+                      <a:solidFill>
+                        <a:schemeClr val="tx1"/>
+                      </a:solidFill>
+                    </a:ln>
+                  </pic:spPr>
+                </pic:pic>
+              </a:graphicData>
+            </a:graphic>
+          </wp:inline>
+        </w:drawing>
+      </w:r>
+    </w:p>
+    <w:p>
+      <w:pPr>
+        <w:pStyle w:val="Caption"/>
+        <w:jc w:val="center"/>
+        <w:rPr>
+          <w:rFonts w:asciiTheme="majorBidi" w:hAnsiTheme="majorBidi" w:cstheme="majorBidi"/>
+          <w:sz w:val="24"/>
+          <w:szCs w:val="24"/>
+        </w:rPr>
+      </w:pPr>
+      <w:r>
+        <w:t xml:space="preserve">Figure </w:t>
+      </w:r>
+      <w:r>
+        <w:fldChar w:fldCharType="begin"/>
+      </w:r>
+      <w:r>
+        <w:instrText xml:space="preserve"> SEQ Figure \* ARABIC </w:instrText>
+      </w:r>
+      <w:r>
+        <w:fldChar w:fldCharType="separate"/>
+      </w:r>
+      <w:r>
+        <w:rPr>
+          <w:noProof/>
+        </w:rPr>
+        <w:t>7</w:t>
+      </w:r>
+      <w:r>
+        <w:fldChar w:fldCharType="end"/>
+      </w:r>
+      <w:r>
+        <w:t>: Snapshot of our web server hosting a live camera feed</w:t>
+      </w:r>
+    </w:p>
+    <w:p>
+      <w:pPr>
+        <w:pStyle w:val="ListParagraph"/>
+        <w:spacing w:line="360" w:lineRule="auto"/>
+        <w:ind w:left="1080"/>
+        <w:jc w:val="both"/>
+        <w:rPr>
+          <w:rFonts w:asciiTheme="majorBidi" w:hAnsiTheme="majorBidi" w:cstheme="majorBidi"/>
+          <w:sz w:val="24"/>
+          <w:szCs w:val="24"/>
+        </w:rPr>
+      </w:pPr>
+      <w:r>
+        <w:rPr>
+          <w:rFonts w:asciiTheme="majorBidi" w:hAnsiTheme="majorBidi" w:cstheme="majorBidi"/>
+          <w:sz w:val="24"/>
+          <w:szCs w:val="24"/>
+        </w:rPr>
+        <w:t>The server files are provided in the “server/app.py” directory. The server can be started by using “python app.py” directly, as detailed in the accompanying demonstration video</w:t>
+      </w:r>
+      <w:r>
+        <w:rPr>
+          <w:rFonts w:asciiTheme="majorBidi" w:hAnsiTheme="majorBidi" w:cstheme="majorBidi"/>
+          <w:sz w:val="24"/>
+          <w:szCs w:val="24"/>
+        </w:rPr>
+        <w:t xml:space="preserve"> </w:t>
+      </w:r>
+      <w:hyperlink r:id="rId12" w:history="1">
+        <w:r>
+          <w:rPr>
+            <w:rStyle w:val="Hyperlink"/>
+            <w:rFonts w:asciiTheme="majorBidi" w:hAnsiTheme="majorBidi" w:cstheme="majorBidi"/>
+            <w:sz w:val="24"/>
+            <w:szCs w:val="24"/>
+          </w:rPr>
+          <w:t>here</w:t>
+        </w:r>
+      </w:hyperlink>
+      <w:r>
+        <w:rPr>
+          <w:rFonts w:asciiTheme="majorBidi" w:hAnsiTheme="majorBidi" w:cstheme="majorBidi"/>
+          <w:sz w:val="24"/>
+          <w:szCs w:val="24"/>
+        </w:rPr>
+        <w:t xml:space="preserve">. The idea is that the web server would be hosted on a separate system, decoupled from the FPGA board. The FPGA board would require an active ethernet </w:t>
+      </w:r>
+      <w:proofErr w:type="gramStart"/>
+      <w:r>
+        <w:rPr>
+          <w:rFonts w:asciiTheme="majorBidi" w:hAnsiTheme="majorBidi" w:cstheme="majorBidi"/>
+          <w:sz w:val="24"/>
+          <w:szCs w:val="24"/>
+        </w:rPr>
+        <w:t>connection, and</w:t>
+      </w:r>
+      <w:proofErr w:type="gramEnd"/>
+      <w:r>
+        <w:rPr>
+          <w:rFonts w:asciiTheme="majorBidi" w:hAnsiTheme="majorBidi" w:cstheme="majorBidi"/>
+          <w:sz w:val="24"/>
+          <w:szCs w:val="24"/>
+        </w:rPr>
+        <w:t xml:space="preserve"> could request an image from the server when required.</w:t>
+      </w:r>
+    </w:p>
+    <w:p>
+      <w:pPr>
+        <w:pStyle w:val="ListParagraph"/>
+        <w:spacing w:line="360" w:lineRule="auto"/>
+        <w:ind w:left="1080"/>
+        <w:jc w:val="both"/>
+        <w:rPr>
+          <w:rFonts w:asciiTheme="majorBidi" w:hAnsiTheme="majorBidi" w:cstheme="majorBidi"/>
+          <w:sz w:val="24"/>
+          <w:szCs w:val="24"/>
+        </w:rPr>
+      </w:pPr>
+      <w:r>
+        <w:rPr>
+          <w:rFonts w:asciiTheme="majorBidi" w:hAnsiTheme="majorBidi" w:cstheme="majorBidi"/>
+          <w:sz w:val="24"/>
+          <w:szCs w:val="24"/>
+        </w:rPr>
+        <w:t xml:space="preserve">The full inference workflow is implemented in the provided “End-to-End </w:t>
+      </w:r>
+      <w:proofErr w:type="spellStart"/>
+      <w:r>
+        <w:rPr>
+          <w:rFonts w:asciiTheme="majorBidi" w:hAnsiTheme="majorBidi" w:cstheme="majorBidi"/>
+          <w:sz w:val="24"/>
+          <w:szCs w:val="24"/>
+        </w:rPr>
+        <w:t>Inference.ipynb</w:t>
+      </w:r>
+      <w:proofErr w:type="spellEnd"/>
+      <w:r>
+        <w:rPr>
+          <w:rFonts w:asciiTheme="majorBidi" w:hAnsiTheme="majorBidi" w:cstheme="majorBidi"/>
+          <w:sz w:val="24"/>
+          <w:szCs w:val="24"/>
+        </w:rPr>
+        <w:t xml:space="preserve">” Python notebook file. This notebook is intended to be run on the actual </w:t>
+      </w:r>
+      <w:proofErr w:type="spellStart"/>
+      <w:r>
+        <w:rPr>
+          <w:rFonts w:asciiTheme="majorBidi" w:hAnsiTheme="majorBidi" w:cstheme="majorBidi"/>
+          <w:sz w:val="24"/>
+          <w:szCs w:val="24"/>
+        </w:rPr>
+        <w:t>Jupyter</w:t>
+      </w:r>
+      <w:proofErr w:type="spellEnd"/>
+      <w:r>
+        <w:rPr>
+          <w:rFonts w:asciiTheme="majorBidi" w:hAnsiTheme="majorBidi" w:cstheme="majorBidi"/>
+          <w:sz w:val="24"/>
+          <w:szCs w:val="24"/>
+        </w:rPr>
+        <w:t xml:space="preserve"> Python server running on the PYNQ operating system on the Mini-ITX Boards. In this notebook, the following steps are implemented:</w:t>
+      </w:r>
+    </w:p>
+    <w:p>
+      <w:pPr>
+        <w:pStyle w:val="ListParagraph"/>
+        <w:numPr>
+          <w:ilvl w:val="0"/>
+          <w:numId w:val="4"/>
+        </w:numPr>
+        <w:spacing w:line="360" w:lineRule="auto"/>
+        <w:jc w:val="both"/>
+        <w:rPr>
+          <w:rFonts w:asciiTheme="majorBidi" w:hAnsiTheme="majorBidi" w:cstheme="majorBidi"/>
+          <w:sz w:val="24"/>
+          <w:szCs w:val="24"/>
+        </w:rPr>
+      </w:pPr>
+      <w:r>
+        <w:rPr>
+          <w:rFonts w:asciiTheme="majorBidi" w:hAnsiTheme="majorBidi" w:cstheme="majorBidi"/>
+          <w:b/>
+          <w:bCs/>
+          <w:sz w:val="24"/>
+          <w:szCs w:val="24"/>
+        </w:rPr>
+        <w:t>Step 1 – Real-time Image Capture:</w:t>
+      </w:r>
+      <w:r>
+        <w:rPr>
+          <w:rFonts w:asciiTheme="majorBidi" w:hAnsiTheme="majorBidi" w:cstheme="majorBidi"/>
+          <w:sz w:val="24"/>
+          <w:szCs w:val="24"/>
+        </w:rPr>
+        <w:t xml:space="preserve"> Here the PS connects to the web server and requests an image; the server responds with an image based on the live camera feed.</w:t>
+      </w:r>
+    </w:p>
+    <w:p>
+      <w:pPr>
+        <w:pStyle w:val="ListParagraph"/>
+        <w:numPr>
+          <w:ilvl w:val="0"/>
+          <w:numId w:val="4"/>
+        </w:numPr>
+        <w:spacing w:line="360" w:lineRule="auto"/>
+        <w:jc w:val="both"/>
+        <w:rPr>
+          <w:rFonts w:asciiTheme="majorBidi" w:hAnsiTheme="majorBidi" w:cstheme="majorBidi"/>
+          <w:sz w:val="24"/>
+          <w:szCs w:val="24"/>
+        </w:rPr>
+      </w:pPr>
+      <w:r>
+        <w:rPr>
+          <w:rFonts w:asciiTheme="majorBidi" w:hAnsiTheme="majorBidi" w:cstheme="majorBidi"/>
+          <w:b/>
+          <w:bCs/>
+          <w:sz w:val="24"/>
+          <w:szCs w:val="24"/>
+        </w:rPr>
+        <w:t xml:space="preserve">Step 2 </w:t>
+      </w:r>
+      <w:r>
+        <w:rPr>
+          <w:rFonts w:asciiTheme="majorBidi" w:hAnsiTheme="majorBidi" w:cstheme="majorBidi"/>
+          <w:b/>
+          <w:bCs/>
+          <w:sz w:val="24"/>
+          <w:szCs w:val="24"/>
+        </w:rPr>
+        <w:t>–</w:t>
+      </w:r>
+      <w:r>
+        <w:rPr>
+          <w:rFonts w:asciiTheme="majorBidi" w:hAnsiTheme="majorBidi" w:cstheme="majorBidi"/>
+          <w:b/>
+          <w:bCs/>
+          <w:sz w:val="24"/>
+          <w:szCs w:val="24"/>
+        </w:rPr>
+        <w:t xml:space="preserve"> </w:t>
+      </w:r>
+      <w:r>
+        <w:rPr>
+          <w:rFonts w:asciiTheme="majorBidi" w:hAnsiTheme="majorBidi" w:cstheme="majorBidi"/>
+          <w:b/>
+          <w:bCs/>
+          <w:sz w:val="24"/>
+          <w:szCs w:val="24"/>
+        </w:rPr>
+        <w:t>Image Processing:</w:t>
+      </w:r>
+      <w:r>
+        <w:rPr>
+          <w:rFonts w:asciiTheme="majorBidi" w:hAnsiTheme="majorBidi" w:cstheme="majorBidi"/>
+          <w:sz w:val="24"/>
+          <w:szCs w:val="24"/>
+        </w:rPr>
+        <w:t xml:space="preserve"> The image that is received from the web server has a higher resolution than what the network expects. Moreover, it’s an image in which the MNIST digit is not required to be localized. To make the image compatible and suitable with our neural network, we perform processing on the image (thresholding, binarizing, digit localization, and squaring). Figure </w:t>
+      </w:r>
+      <w:r>
+        <w:rPr>
+          <w:rFonts w:asciiTheme="majorBidi" w:hAnsiTheme="majorBidi" w:cstheme="majorBidi"/>
+          <w:sz w:val="24"/>
+          <w:szCs w:val="24"/>
+        </w:rPr>
+        <w:t>8</w:t>
+      </w:r>
+      <w:r>
+        <w:rPr>
+          <w:rFonts w:asciiTheme="majorBidi" w:hAnsiTheme="majorBidi" w:cstheme="majorBidi"/>
+          <w:sz w:val="24"/>
+          <w:szCs w:val="24"/>
+        </w:rPr>
+        <w:t xml:space="preserve"> below shows the before and after of a live image that we used in our project.</w:t>
+      </w:r>
+    </w:p>
+    <w:p>
+      <w:pPr>
+        <w:keepNext/>
+        <w:spacing w:line="360" w:lineRule="auto"/>
+        <w:jc w:val="center"/>
+      </w:pPr>
+      <w:r>
+        <w:rPr>
+          <w:rFonts w:asciiTheme="majorBidi" w:hAnsiTheme="majorBidi" w:cstheme="majorBidi"/>
+          <w:sz w:val="24"/>
+          <w:szCs w:val="24"/>
+        </w:rPr>
+        <w:lastRenderedPageBreak/>
+        <w:drawing>
+          <wp:inline distT="0" distB="0" distL="0" distR="0" wp14:anchorId="7BDBF8E1" wp14:editId="6AB2F2AC">
+            <wp:extent cx="5847684" cy="2400300"/>
+            <wp:effectExtent l="0" t="0" r="0" b="0"/>
+            <wp:docPr id="11" name="Picture 10">
+              <a:extLst xmlns:a="http://schemas.openxmlformats.org/drawingml/2006/main">
+                <a:ext uri="{FF2B5EF4-FFF2-40B4-BE49-F238E27FC236}">
+                  <a16:creationId xmlns:a16="http://schemas.microsoft.com/office/drawing/2014/main" id="{99D00D4E-DC5D-55D9-6BD6-3899F932ED11}"/>
+                </a:ext>
+              </a:extLst>
+            </wp:docPr>
+            <wp:cNvGraphicFramePr>
+              <a:graphicFrameLocks xmlns:a="http://schemas.openxmlformats.org/drawingml/2006/main" noChangeAspect="1"/>
+            </wp:cNvGraphicFramePr>
+            <a:graphic xmlns:a="http://schemas.openxmlformats.org/drawingml/2006/main">
+              <a:graphicData uri="http://schemas.openxmlformats.org/drawingml/2006/picture">
+                <pic:pic xmlns:pic="http://schemas.openxmlformats.org/drawingml/2006/picture">
+                  <pic:nvPicPr>
+                    <pic:cNvPr id="11" name="Picture 10">
+                      <a:extLst>
+                        <a:ext uri="{FF2B5EF4-FFF2-40B4-BE49-F238E27FC236}">
+                          <a16:creationId xmlns:a16="http://schemas.microsoft.com/office/drawing/2014/main" id="{99D00D4E-DC5D-55D9-6BD6-3899F932ED11}"/>
+                        </a:ext>
+                      </a:extLst>
+                    </pic:cNvPr>
+                    <pic:cNvPicPr>
+                      <a:picLocks noChangeAspect="1"/>
+                    </pic:cNvPicPr>
+                  </pic:nvPicPr>
+                  <pic:blipFill>
+                    <a:blip r:embed="rId13"/>
+                    <a:stretch>
+                      <a:fillRect/>
+                    </a:stretch>
+                  </pic:blipFill>
+                  <pic:spPr>
+                    <a:xfrm>
+                      <a:off x="0" y="0"/>
+                      <a:ext cx="5857736" cy="2404426"/>
+                    </a:xfrm>
+                    <a:prstGeom prst="rect">
+                      <a:avLst/>
+                    </a:prstGeom>
+                  </pic:spPr>
+                </pic:pic>
+              </a:graphicData>
+            </a:graphic>
+          </wp:inline>
+        </w:drawing>
+      </w:r>
+    </w:p>
+    <w:p>
+      <w:pPr>
+        <w:pStyle w:val="Caption"/>
+        <w:jc w:val="center"/>
+        <w:rPr>
+          <w:rFonts w:asciiTheme="majorBidi" w:hAnsiTheme="majorBidi" w:cstheme="majorBidi"/>
+          <w:sz w:val="24"/>
+          <w:szCs w:val="24"/>
+        </w:rPr>
+      </w:pPr>
+      <w:r>
+        <w:t xml:space="preserve">Figure </w:t>
+      </w:r>
+      <w:r>
+        <w:fldChar w:fldCharType="begin"/>
+      </w:r>
+      <w:r>
+        <w:instrText xml:space="preserve"> SEQ Figure \* ARABIC </w:instrText>
+      </w:r>
+      <w:r>
+        <w:fldChar w:fldCharType="separate"/>
+      </w:r>
+      <w:r>
+        <w:rPr>
+          <w:noProof/>
+        </w:rPr>
+        <w:t>8</w:t>
+      </w:r>
+      <w:r>
+        <w:fldChar w:fldCharType="end"/>
+      </w:r>
+      <w:r>
+        <w:t>: Example of image processing</w:t>
+      </w:r>
+      <w:r>
+        <w:rPr>
+          <w:noProof/>
+        </w:rPr>
+        <w:t xml:space="preserve"> used for successful inference</w:t>
+      </w:r>
+    </w:p>
+    <w:p>
+      <w:pPr>
+        <w:pStyle w:val="ListParagraph"/>
+        <w:numPr>
+          <w:ilvl w:val="0"/>
+          <w:numId w:val="4"/>
+        </w:numPr>
+        <w:spacing w:line="360" w:lineRule="auto"/>
+        <w:jc w:val="both"/>
+        <w:rPr>
+          <w:rFonts w:asciiTheme="majorBidi" w:hAnsiTheme="majorBidi" w:cstheme="majorBidi"/>
+          <w:sz w:val="24"/>
+          <w:szCs w:val="24"/>
+        </w:rPr>
+      </w:pPr>
+      <w:r>
+        <w:rPr>
+          <w:rFonts w:asciiTheme="majorBidi" w:hAnsiTheme="majorBidi" w:cstheme="majorBidi"/>
+          <w:b/>
+          <w:bCs/>
+          <w:sz w:val="24"/>
+          <w:szCs w:val="24"/>
+        </w:rPr>
+        <w:t>Step 3 – Inference:</w:t>
+      </w:r>
+      <w:r>
+        <w:rPr>
+          <w:rFonts w:asciiTheme="majorBidi" w:hAnsiTheme="majorBidi" w:cstheme="majorBidi"/>
+          <w:sz w:val="24"/>
+          <w:szCs w:val="24"/>
+        </w:rPr>
+        <w:t xml:space="preserve"> Once the image has been processed to match network dimensions (18 x 18 pixels, 16-bit each), it can then be directly sent to the neural network sitting on the PL via a DMA send channel (all </w:t>
+      </w:r>
+      <w:r>
+        <w:rPr>
+          <w:rFonts w:asciiTheme="majorBidi" w:hAnsiTheme="majorBidi" w:cstheme="majorBidi"/>
+          <w:sz w:val="24"/>
+          <w:szCs w:val="24"/>
+        </w:rPr>
+        <w:t>5,184 pixels)</w:t>
+      </w:r>
+      <w:r>
+        <w:rPr>
+          <w:rFonts w:asciiTheme="majorBidi" w:hAnsiTheme="majorBidi" w:cstheme="majorBidi"/>
+          <w:sz w:val="24"/>
+          <w:szCs w:val="24"/>
+        </w:rPr>
+        <w:t xml:space="preserve">. The neural network on the PL produces </w:t>
+      </w:r>
+      <w:r>
+        <w:rPr>
+          <w:rFonts w:asciiTheme="majorBidi" w:hAnsiTheme="majorBidi" w:cstheme="majorBidi"/>
+          <w:sz w:val="24"/>
+          <w:szCs w:val="24"/>
+        </w:rPr>
+        <w:t>10 output neurons (16 bits each, total of 160 bits). These output bits are then received back by the PS through the DMA receive channel.</w:t>
+      </w:r>
+      <w:r>
+        <w:rPr>
+          <w:rFonts w:asciiTheme="majorBidi" w:hAnsiTheme="majorBidi" w:cstheme="majorBidi"/>
+          <w:sz w:val="24"/>
+          <w:szCs w:val="24"/>
+        </w:rPr>
+        <w:t xml:space="preserve"> </w:t>
+      </w:r>
+      <w:r>
+        <w:rPr>
+          <w:rFonts w:asciiTheme="majorBidi" w:hAnsiTheme="majorBidi" w:cstheme="majorBidi"/>
+          <w:sz w:val="24"/>
+          <w:szCs w:val="24"/>
+        </w:rPr>
+        <w:t xml:space="preserve">This sending and receiving of data is managed through the AXI stream driver as described in Section 4.2. The PS then takes the maximum of the 10 output values to determine the network’s prediction of the image. On the image shown above in Figure </w:t>
+      </w:r>
+      <w:r>
+        <w:rPr>
+          <w:rFonts w:asciiTheme="majorBidi" w:hAnsiTheme="majorBidi" w:cstheme="majorBidi"/>
+          <w:sz w:val="24"/>
+          <w:szCs w:val="24"/>
+        </w:rPr>
+        <w:t>8</w:t>
+      </w:r>
+      <w:r>
+        <w:rPr>
+          <w:rFonts w:asciiTheme="majorBidi" w:hAnsiTheme="majorBidi" w:cstheme="majorBidi"/>
+          <w:sz w:val="24"/>
+          <w:szCs w:val="24"/>
+        </w:rPr>
+        <w:t>, our network correctly predicts the output class as being 0.</w:t>
+      </w:r>
+    </w:p>
+    <w:p>
+      <w:pPr>
+        <w:pStyle w:val="ListParagraph"/>
         <w:numPr>
           <w:ilvl w:val="0"/>
           <w:numId w:val="1"/>
@@ -2406,17 +4047,710 @@
         <w:jc w:val="both"/>
         <w:rPr>
           <w:rFonts w:asciiTheme="majorBidi" w:hAnsiTheme="majorBidi" w:cstheme="majorBidi"/>
-          <w:sz w:val="24"/>
-          <w:szCs w:val="24"/>
-        </w:rPr>
-      </w:pPr>
-      <w:r>
-        <w:rPr>
-          <w:rFonts w:asciiTheme="majorBidi" w:hAnsiTheme="majorBidi" w:cstheme="majorBidi"/>
-          <w:sz w:val="24"/>
-          <w:szCs w:val="24"/>
+          <w:b/>
+          <w:bCs/>
+          <w:sz w:val="28"/>
+          <w:szCs w:val="28"/>
+        </w:rPr>
+      </w:pPr>
+      <w:r>
+        <w:rPr>
+          <w:rFonts w:asciiTheme="majorBidi" w:hAnsiTheme="majorBidi" w:cstheme="majorBidi"/>
+          <w:b/>
+          <w:bCs/>
+          <w:sz w:val="28"/>
+          <w:szCs w:val="28"/>
         </w:rPr>
         <w:t>Results</w:t>
+      </w:r>
+    </w:p>
+    <w:p>
+      <w:pPr>
+        <w:pStyle w:val="ListParagraph"/>
+        <w:numPr>
+          <w:ilvl w:val="1"/>
+          <w:numId w:val="1"/>
+        </w:numPr>
+        <w:spacing w:line="360" w:lineRule="auto"/>
+        <w:jc w:val="both"/>
+        <w:rPr>
+          <w:rFonts w:asciiTheme="majorBidi" w:hAnsiTheme="majorBidi" w:cstheme="majorBidi"/>
+          <w:b/>
+          <w:bCs/>
+          <w:sz w:val="24"/>
+          <w:szCs w:val="24"/>
+        </w:rPr>
+      </w:pPr>
+      <w:r>
+        <w:rPr>
+          <w:rFonts w:asciiTheme="majorBidi" w:hAnsiTheme="majorBidi" w:cstheme="majorBidi"/>
+          <w:b/>
+          <w:bCs/>
+          <w:sz w:val="24"/>
+          <w:szCs w:val="24"/>
+        </w:rPr>
+        <w:t>Studying Network Bit-Precision</w:t>
+      </w:r>
+    </w:p>
+    <w:p>
+      <w:pPr>
+        <w:pStyle w:val="ListParagraph"/>
+        <w:spacing w:line="360" w:lineRule="auto"/>
+        <w:ind w:left="1080"/>
+        <w:jc w:val="both"/>
+        <w:rPr>
+          <w:rFonts w:asciiTheme="majorBidi" w:hAnsiTheme="majorBidi" w:cstheme="majorBidi"/>
+          <w:sz w:val="24"/>
+          <w:szCs w:val="24"/>
+        </w:rPr>
+      </w:pPr>
+      <w:r>
+        <w:rPr>
+          <w:rFonts w:asciiTheme="majorBidi" w:hAnsiTheme="majorBidi" w:cstheme="majorBidi"/>
+          <w:sz w:val="24"/>
+          <w:szCs w:val="24"/>
+        </w:rPr>
+        <w:t xml:space="preserve">Figure </w:t>
+      </w:r>
+      <w:r>
+        <w:rPr>
+          <w:rFonts w:asciiTheme="majorBidi" w:hAnsiTheme="majorBidi" w:cstheme="majorBidi"/>
+          <w:sz w:val="24"/>
+          <w:szCs w:val="24"/>
+        </w:rPr>
+        <w:t>9</w:t>
+      </w:r>
+      <w:r>
+        <w:rPr>
+          <w:rFonts w:asciiTheme="majorBidi" w:hAnsiTheme="majorBidi" w:cstheme="majorBidi"/>
+          <w:sz w:val="24"/>
+          <w:szCs w:val="24"/>
+        </w:rPr>
+        <w:t xml:space="preserve"> captures the change that we saw in the inference accuracy of the network </w:t>
+      </w:r>
+      <w:r>
+        <w:rPr>
+          <w:rFonts w:asciiTheme="majorBidi" w:hAnsiTheme="majorBidi" w:cstheme="majorBidi"/>
+          <w:sz w:val="24"/>
+          <w:szCs w:val="24"/>
+        </w:rPr>
+        <w:t>as we varied the total number of fractional bits for both the custom RTL as well as the HLS network.</w:t>
+      </w:r>
+    </w:p>
+    <w:p>
+      <w:pPr>
+        <w:pStyle w:val="ListParagraph"/>
+        <w:keepNext/>
+        <w:spacing w:line="360" w:lineRule="auto"/>
+        <w:ind w:left="1080"/>
+        <w:jc w:val="center"/>
+      </w:pPr>
+      <w:r>
+        <w:rPr>
+          <w:rFonts w:asciiTheme="majorBidi" w:hAnsiTheme="majorBidi" w:cstheme="majorBidi"/>
+          <w:sz w:val="24"/>
+          <w:szCs w:val="24"/>
+        </w:rPr>
+        <w:lastRenderedPageBreak/>
+        <w:drawing>
+          <wp:inline distT="0" distB="0" distL="0" distR="0" wp14:anchorId="262703D1" wp14:editId="0BD795D7">
+            <wp:extent cx="4429789" cy="2343150"/>
+            <wp:effectExtent l="0" t="0" r="8890" b="0"/>
+            <wp:docPr id="7" name="Picture 7" descr="Chart&#10;&#10;Description automatically generated"/>
+            <wp:cNvGraphicFramePr>
+              <a:graphicFrameLocks xmlns:a="http://schemas.openxmlformats.org/drawingml/2006/main" noChangeAspect="1"/>
+            </wp:cNvGraphicFramePr>
+            <a:graphic xmlns:a="http://schemas.openxmlformats.org/drawingml/2006/main">
+              <a:graphicData uri="http://schemas.openxmlformats.org/drawingml/2006/picture">
+                <pic:pic xmlns:pic="http://schemas.openxmlformats.org/drawingml/2006/picture">
+                  <pic:nvPicPr>
+                    <pic:cNvPr id="7" name="Picture 7" descr="Chart&#10;&#10;Description automatically generated"/>
+                    <pic:cNvPicPr/>
+                  </pic:nvPicPr>
+                  <pic:blipFill>
+                    <a:blip r:embed="rId14"/>
+                    <a:stretch>
+                      <a:fillRect/>
+                    </a:stretch>
+                  </pic:blipFill>
+                  <pic:spPr>
+                    <a:xfrm>
+                      <a:off x="0" y="0"/>
+                      <a:ext cx="4446145" cy="2351802"/>
+                    </a:xfrm>
+                    <a:prstGeom prst="rect">
+                      <a:avLst/>
+                    </a:prstGeom>
+                  </pic:spPr>
+                </pic:pic>
+              </a:graphicData>
+            </a:graphic>
+          </wp:inline>
+        </w:drawing>
+      </w:r>
+    </w:p>
+    <w:p>
+      <w:pPr>
+        <w:pStyle w:val="Caption"/>
+        <w:jc w:val="center"/>
+        <w:rPr>
+          <w:rFonts w:asciiTheme="majorBidi" w:hAnsiTheme="majorBidi" w:cstheme="majorBidi"/>
+          <w:sz w:val="24"/>
+          <w:szCs w:val="24"/>
+        </w:rPr>
+      </w:pPr>
+      <w:r>
+        <w:t xml:space="preserve">Figure </w:t>
+      </w:r>
+      <w:r>
+        <w:fldChar w:fldCharType="begin"/>
+      </w:r>
+      <w:r>
+        <w:instrText xml:space="preserve"> SEQ Figure \* ARABIC </w:instrText>
+      </w:r>
+      <w:r>
+        <w:fldChar w:fldCharType="separate"/>
+      </w:r>
+      <w:r>
+        <w:rPr>
+          <w:noProof/>
+        </w:rPr>
+        <w:t>9</w:t>
+      </w:r>
+      <w:r>
+        <w:fldChar w:fldCharType="end"/>
+      </w:r>
+      <w:r>
+        <w:t>: Trends in network inference accuracy vs. fractional bits in the fixed-point representation</w:t>
+      </w:r>
+    </w:p>
+    <w:p>
+      <w:pPr>
+        <w:pStyle w:val="ListParagraph"/>
+        <w:spacing w:line="360" w:lineRule="auto"/>
+        <w:ind w:left="1080"/>
+        <w:jc w:val="both"/>
+        <w:rPr>
+          <w:rFonts w:asciiTheme="majorBidi" w:hAnsiTheme="majorBidi" w:cstheme="majorBidi"/>
+          <w:sz w:val="24"/>
+          <w:szCs w:val="24"/>
+        </w:rPr>
+      </w:pPr>
+      <w:r>
+        <w:rPr>
+          <w:rFonts w:asciiTheme="majorBidi" w:hAnsiTheme="majorBidi" w:cstheme="majorBidi"/>
+          <w:sz w:val="24"/>
+          <w:szCs w:val="24"/>
+        </w:rPr>
+        <w:t xml:space="preserve">It can be seen that the HLS network can achieve higher </w:t>
+      </w:r>
+      <w:proofErr w:type="gramStart"/>
+      <w:r>
+        <w:rPr>
+          <w:rFonts w:asciiTheme="majorBidi" w:hAnsiTheme="majorBidi" w:cstheme="majorBidi"/>
+          <w:sz w:val="24"/>
+          <w:szCs w:val="24"/>
+        </w:rPr>
+        <w:t>accuracy, but</w:t>
+      </w:r>
+      <w:proofErr w:type="gramEnd"/>
+      <w:r>
+        <w:rPr>
+          <w:rFonts w:asciiTheme="majorBidi" w:hAnsiTheme="majorBidi" w:cstheme="majorBidi"/>
+          <w:sz w:val="24"/>
+          <w:szCs w:val="24"/>
+        </w:rPr>
+        <w:t xml:space="preserve"> has a tighter quantization window compared to the custom RTL network. For benchmarking, software accuracies are also plotted as horizontal lines. For the HLS network, the 32-bit floating point software benchmark was 91.14 %, and the fixed-point peak performance was 91.16 % with 6 fractional bits (1 sign bit, 9 integer bits). For the custom RTL network, the 32-bit floating point software benchmark was 90.56 %, and the fixed-point peak performance was 90.56 % with 8 fractional bits (1 sign bit, 7 integer bits).</w:t>
+      </w:r>
+    </w:p>
+    <w:p>
+      <w:pPr>
+        <w:pStyle w:val="ListParagraph"/>
+        <w:spacing w:line="360" w:lineRule="auto"/>
+        <w:ind w:left="1080"/>
+        <w:jc w:val="both"/>
+        <w:rPr>
+          <w:rFonts w:asciiTheme="majorBidi" w:hAnsiTheme="majorBidi" w:cstheme="majorBidi"/>
+          <w:sz w:val="24"/>
+          <w:szCs w:val="24"/>
+        </w:rPr>
+      </w:pPr>
+      <w:r>
+        <w:rPr>
+          <w:rFonts w:asciiTheme="majorBidi" w:hAnsiTheme="majorBidi" w:cstheme="majorBidi"/>
+          <w:sz w:val="24"/>
+          <w:szCs w:val="24"/>
+        </w:rPr>
+        <w:t xml:space="preserve">We hypothesize that these differences come from a variety of sources, two of which are as follows: Firstly, the trained networks used in both cases were different, and so the mapped weights were different. The HLS network was trained with biases, whereas the RTL network was trained without biases. Secondly, the overflow and underflow handling </w:t>
+      </w:r>
+      <w:proofErr w:type="gramStart"/>
+      <w:r>
+        <w:rPr>
+          <w:rFonts w:asciiTheme="majorBidi" w:hAnsiTheme="majorBidi" w:cstheme="majorBidi"/>
+          <w:sz w:val="24"/>
+          <w:szCs w:val="24"/>
+        </w:rPr>
+        <w:t>is</w:t>
+      </w:r>
+      <w:proofErr w:type="gramEnd"/>
+      <w:r>
+        <w:rPr>
+          <w:rFonts w:asciiTheme="majorBidi" w:hAnsiTheme="majorBidi" w:cstheme="majorBidi"/>
+          <w:sz w:val="24"/>
+          <w:szCs w:val="24"/>
+        </w:rPr>
+        <w:t xml:space="preserve"> different. For the custom RTL, we max or min out weights when they exceed the max or min representable value, but in the HLS case, we used the default strategy set forth by the hls4ml framework.</w:t>
+      </w:r>
+    </w:p>
+    <w:p>
+      <w:pPr>
+        <w:pStyle w:val="ListParagraph"/>
+        <w:numPr>
+          <w:ilvl w:val="1"/>
+          <w:numId w:val="1"/>
+        </w:numPr>
+        <w:spacing w:line="360" w:lineRule="auto"/>
+        <w:jc w:val="both"/>
+        <w:rPr>
+          <w:rFonts w:asciiTheme="majorBidi" w:hAnsiTheme="majorBidi" w:cstheme="majorBidi"/>
+          <w:b/>
+          <w:bCs/>
+          <w:sz w:val="24"/>
+          <w:szCs w:val="24"/>
+        </w:rPr>
+      </w:pPr>
+      <w:r>
+        <w:rPr>
+          <w:rFonts w:asciiTheme="majorBidi" w:hAnsiTheme="majorBidi" w:cstheme="majorBidi"/>
+          <w:b/>
+          <w:bCs/>
+          <w:sz w:val="24"/>
+          <w:szCs w:val="24"/>
+        </w:rPr>
+        <w:t>Synthesis and Implementation</w:t>
+      </w:r>
+    </w:p>
+    <w:p>
+      <w:pPr>
+        <w:keepNext/>
+        <w:spacing w:line="360" w:lineRule="auto"/>
+        <w:jc w:val="center"/>
+      </w:pPr>
+      <w:r>
+        <w:rPr>
+          <w:rFonts w:asciiTheme="majorBidi" w:hAnsiTheme="majorBidi" w:cstheme="majorBidi"/>
+          <w:sz w:val="24"/>
+          <w:szCs w:val="24"/>
+        </w:rPr>
+        <w:lastRenderedPageBreak/>
+        <w:drawing>
+          <wp:inline distT="0" distB="0" distL="0" distR="0" wp14:anchorId="24193B72" wp14:editId="3985D693">
+            <wp:extent cx="4417483" cy="2746296"/>
+            <wp:effectExtent l="19050" t="19050" r="21590" b="16510"/>
+            <wp:docPr id="10" name="Picture 10" descr="A screenshot of a computer&#10;&#10;Description automatically generated with medium confidence">
+              <a:extLst xmlns:a="http://schemas.openxmlformats.org/drawingml/2006/main">
+                <a:ext uri="{FF2B5EF4-FFF2-40B4-BE49-F238E27FC236}">
+                  <a16:creationId xmlns:a16="http://schemas.microsoft.com/office/drawing/2014/main" id="{D6065FD8-02BC-12FE-1400-CEFED9D2562E}"/>
+                </a:ext>
+              </a:extLst>
+            </wp:docPr>
+            <wp:cNvGraphicFramePr>
+              <a:graphicFrameLocks xmlns:a="http://schemas.openxmlformats.org/drawingml/2006/main" noChangeAspect="1"/>
+            </wp:cNvGraphicFramePr>
+            <a:graphic xmlns:a="http://schemas.openxmlformats.org/drawingml/2006/main">
+              <a:graphicData uri="http://schemas.openxmlformats.org/drawingml/2006/picture">
+                <pic:pic xmlns:pic="http://schemas.openxmlformats.org/drawingml/2006/picture">
+                  <pic:nvPicPr>
+                    <pic:cNvPr id="10" name="Picture 10" descr="A screenshot of a computer&#10;&#10;Description automatically generated with medium confidence">
+                      <a:extLst>
+                        <a:ext uri="{FF2B5EF4-FFF2-40B4-BE49-F238E27FC236}">
+                          <a16:creationId xmlns:a16="http://schemas.microsoft.com/office/drawing/2014/main" id="{D6065FD8-02BC-12FE-1400-CEFED9D2562E}"/>
+                        </a:ext>
+                      </a:extLst>
+                    </pic:cNvPr>
+                    <pic:cNvPicPr>
+                      <a:picLocks noChangeAspect="1"/>
+                    </pic:cNvPicPr>
+                  </pic:nvPicPr>
+                  <pic:blipFill>
+                    <a:blip r:embed="rId15"/>
+                    <a:stretch>
+                      <a:fillRect/>
+                    </a:stretch>
+                  </pic:blipFill>
+                  <pic:spPr>
+                    <a:xfrm>
+                      <a:off x="0" y="0"/>
+                      <a:ext cx="4433937" cy="2756525"/>
+                    </a:xfrm>
+                    <a:prstGeom prst="rect">
+                      <a:avLst/>
+                    </a:prstGeom>
+                    <a:ln>
+                      <a:solidFill>
+                        <a:schemeClr val="tx1"/>
+                      </a:solidFill>
+                    </a:ln>
+                  </pic:spPr>
+                </pic:pic>
+              </a:graphicData>
+            </a:graphic>
+          </wp:inline>
+        </w:drawing>
+      </w:r>
+    </w:p>
+    <w:p>
+      <w:pPr>
+        <w:pStyle w:val="Caption"/>
+        <w:jc w:val="center"/>
+        <w:rPr>
+          <w:rFonts w:asciiTheme="majorBidi" w:hAnsiTheme="majorBidi" w:cstheme="majorBidi"/>
+          <w:sz w:val="24"/>
+          <w:szCs w:val="24"/>
+        </w:rPr>
+      </w:pPr>
+      <w:r>
+        <w:t xml:space="preserve">Figure </w:t>
+      </w:r>
+      <w:r>
+        <w:fldChar w:fldCharType="begin"/>
+      </w:r>
+      <w:r>
+        <w:instrText xml:space="preserve"> SEQ Figure \* ARABIC </w:instrText>
+      </w:r>
+      <w:r>
+        <w:fldChar w:fldCharType="separate"/>
+      </w:r>
+      <w:r>
+        <w:rPr>
+          <w:noProof/>
+        </w:rPr>
+        <w:t>10</w:t>
+      </w:r>
+      <w:r>
+        <w:fldChar w:fldCharType="end"/>
+      </w:r>
+      <w:r>
+        <w:t>: Comparison of synthesized HLS/RTL network designs</w:t>
+      </w:r>
+    </w:p>
+    <w:p>
+      <w:pPr>
+        <w:keepNext/>
+        <w:spacing w:line="360" w:lineRule="auto"/>
+        <w:jc w:val="center"/>
+      </w:pPr>
+      <w:r>
+        <w:rPr>
+          <w:rFonts w:asciiTheme="majorBidi" w:hAnsiTheme="majorBidi" w:cstheme="majorBidi"/>
+          <w:sz w:val="24"/>
+          <w:szCs w:val="24"/>
+        </w:rPr>
+        <w:drawing>
+          <wp:inline distT="0" distB="0" distL="0" distR="0" wp14:anchorId="693C495C" wp14:editId="3A3FC715">
+            <wp:extent cx="4388717" cy="3937094"/>
+            <wp:effectExtent l="19050" t="19050" r="12065" b="25400"/>
+            <wp:docPr id="13" name="Picture 10" descr="Graphical user interface, chart&#10;&#10;Description automatically generated">
+              <a:extLst xmlns:a="http://schemas.openxmlformats.org/drawingml/2006/main">
+                <a:ext uri="{FF2B5EF4-FFF2-40B4-BE49-F238E27FC236}">
+                  <a16:creationId xmlns:a16="http://schemas.microsoft.com/office/drawing/2014/main" id="{D6065FD8-02BC-12FE-1400-CEFED9D2562E}"/>
+                </a:ext>
+              </a:extLst>
+            </wp:docPr>
+            <wp:cNvGraphicFramePr>
+              <a:graphicFrameLocks xmlns:a="http://schemas.openxmlformats.org/drawingml/2006/main" noChangeAspect="1"/>
+            </wp:cNvGraphicFramePr>
+            <a:graphic xmlns:a="http://schemas.openxmlformats.org/drawingml/2006/main">
+              <a:graphicData uri="http://schemas.openxmlformats.org/drawingml/2006/picture">
+                <pic:pic xmlns:pic="http://schemas.openxmlformats.org/drawingml/2006/picture">
+                  <pic:nvPicPr>
+                    <pic:cNvPr id="13" name="Picture 10" descr="Graphical user interface, chart&#10;&#10;Description automatically generated">
+                      <a:extLst>
+                        <a:ext uri="{FF2B5EF4-FFF2-40B4-BE49-F238E27FC236}">
+                          <a16:creationId xmlns:a16="http://schemas.microsoft.com/office/drawing/2014/main" id="{D6065FD8-02BC-12FE-1400-CEFED9D2562E}"/>
+                        </a:ext>
+                      </a:extLst>
+                    </pic:cNvPr>
+                    <pic:cNvPicPr>
+                      <a:picLocks noChangeAspect="1"/>
+                    </pic:cNvPicPr>
+                  </pic:nvPicPr>
+                  <pic:blipFill>
+                    <a:blip r:embed="rId16"/>
+                    <a:srcRect/>
+                    <a:stretch/>
+                  </pic:blipFill>
+                  <pic:spPr>
+                    <a:xfrm>
+                      <a:off x="0" y="0"/>
+                      <a:ext cx="4388717" cy="3937094"/>
+                    </a:xfrm>
+                    <a:prstGeom prst="rect">
+                      <a:avLst/>
+                    </a:prstGeom>
+                    <a:ln>
+                      <a:solidFill>
+                        <a:schemeClr val="tx1"/>
+                      </a:solidFill>
+                    </a:ln>
+                  </pic:spPr>
+                </pic:pic>
+              </a:graphicData>
+            </a:graphic>
+          </wp:inline>
+        </w:drawing>
+      </w:r>
+    </w:p>
+    <w:p>
+      <w:pPr>
+        <w:pStyle w:val="Caption"/>
+        <w:jc w:val="center"/>
+        <w:rPr>
+          <w:rFonts w:asciiTheme="majorBidi" w:hAnsiTheme="majorBidi" w:cstheme="majorBidi"/>
+          <w:sz w:val="24"/>
+          <w:szCs w:val="24"/>
+        </w:rPr>
+      </w:pPr>
+      <w:r>
+        <w:t xml:space="preserve">Figure </w:t>
+      </w:r>
+      <w:r>
+        <w:fldChar w:fldCharType="begin"/>
+      </w:r>
+      <w:r>
+        <w:instrText xml:space="preserve"> SEQ Figure \* ARABIC </w:instrText>
+      </w:r>
+      <w:r>
+        <w:fldChar w:fldCharType="separate"/>
+      </w:r>
+      <w:r>
+        <w:rPr>
+          <w:noProof/>
+        </w:rPr>
+        <w:t>11</w:t>
+      </w:r>
+      <w:r>
+        <w:fldChar w:fldCharType="end"/>
+      </w:r>
+      <w:r>
+        <w:t xml:space="preserve">: Comparison of </w:t>
+      </w:r>
+      <w:r>
+        <w:t>implemented</w:t>
+      </w:r>
+      <w:r>
+        <w:t xml:space="preserve"> HLS/RTL network designs</w:t>
+      </w:r>
+    </w:p>
+    <w:p>
+      <w:pPr>
+        <w:pStyle w:val="ListParagraph"/>
+        <w:numPr>
+          <w:ilvl w:val="1"/>
+          <w:numId w:val="1"/>
+        </w:numPr>
+        <w:spacing w:line="360" w:lineRule="auto"/>
+        <w:jc w:val="both"/>
+        <w:rPr>
+          <w:rFonts w:asciiTheme="majorBidi" w:hAnsiTheme="majorBidi" w:cstheme="majorBidi"/>
+          <w:b/>
+          <w:bCs/>
+          <w:sz w:val="24"/>
+          <w:szCs w:val="24"/>
+        </w:rPr>
+      </w:pPr>
+      <w:r>
+        <w:rPr>
+          <w:rFonts w:asciiTheme="majorBidi" w:hAnsiTheme="majorBidi" w:cstheme="majorBidi"/>
+          <w:b/>
+          <w:bCs/>
+          <w:sz w:val="24"/>
+          <w:szCs w:val="24"/>
+        </w:rPr>
+        <w:t>Design and Power Reports</w:t>
+      </w:r>
+    </w:p>
+    <w:p>
+      <w:pPr>
+        <w:keepNext/>
+        <w:spacing w:line="360" w:lineRule="auto"/>
+        <w:ind w:left="360"/>
+        <w:jc w:val="both"/>
+      </w:pPr>
+      <w:r>
+        <w:rPr>
+          <w:rFonts w:asciiTheme="majorBidi" w:hAnsiTheme="majorBidi" w:cstheme="majorBidi"/>
+          <w:sz w:val="24"/>
+          <w:szCs w:val="24"/>
+        </w:rPr>
+        <w:lastRenderedPageBreak/>
+        <w:drawing>
+          <wp:inline distT="0" distB="0" distL="0" distR="0" wp14:anchorId="1E8214AF" wp14:editId="4EF56D63">
+            <wp:extent cx="5943600" cy="2442210"/>
+            <wp:effectExtent l="0" t="0" r="0" b="0"/>
+            <wp:docPr id="14" name="Picture 14" descr="Chart, line chart&#10;&#10;Description automatically generated"/>
+            <wp:cNvGraphicFramePr>
+              <a:graphicFrameLocks xmlns:a="http://schemas.openxmlformats.org/drawingml/2006/main" noChangeAspect="1"/>
+            </wp:cNvGraphicFramePr>
+            <a:graphic xmlns:a="http://schemas.openxmlformats.org/drawingml/2006/main">
+              <a:graphicData uri="http://schemas.openxmlformats.org/drawingml/2006/picture">
+                <pic:pic xmlns:pic="http://schemas.openxmlformats.org/drawingml/2006/picture">
+                  <pic:nvPicPr>
+                    <pic:cNvPr id="14" name="Picture 14" descr="Chart, line chart&#10;&#10;Description automatically generated"/>
+                    <pic:cNvPicPr/>
+                  </pic:nvPicPr>
+                  <pic:blipFill>
+                    <a:blip r:embed="rId17"/>
+                    <a:stretch>
+                      <a:fillRect/>
+                    </a:stretch>
+                  </pic:blipFill>
+                  <pic:spPr>
+                    <a:xfrm>
+                      <a:off x="0" y="0"/>
+                      <a:ext cx="5943600" cy="2442210"/>
+                    </a:xfrm>
+                    <a:prstGeom prst="rect">
+                      <a:avLst/>
+                    </a:prstGeom>
+                  </pic:spPr>
+                </pic:pic>
+              </a:graphicData>
+            </a:graphic>
+          </wp:inline>
+        </w:drawing>
+      </w:r>
+    </w:p>
+    <w:p>
+      <w:pPr>
+        <w:pStyle w:val="Caption"/>
+        <w:jc w:val="center"/>
+        <w:rPr>
+          <w:rFonts w:asciiTheme="majorBidi" w:hAnsiTheme="majorBidi" w:cstheme="majorBidi"/>
+          <w:sz w:val="24"/>
+          <w:szCs w:val="24"/>
+        </w:rPr>
+      </w:pPr>
+      <w:r>
+        <w:t xml:space="preserve">Figure </w:t>
+      </w:r>
+      <w:r>
+        <w:fldChar w:fldCharType="begin"/>
+      </w:r>
+      <w:r>
+        <w:instrText xml:space="preserve"> SEQ Figure \* ARABIC </w:instrText>
+      </w:r>
+      <w:r>
+        <w:fldChar w:fldCharType="separate"/>
+      </w:r>
+      <w:r>
+        <w:rPr>
+          <w:noProof/>
+        </w:rPr>
+        <w:t>12</w:t>
+      </w:r>
+      <w:r>
+        <w:fldChar w:fldCharType="end"/>
+      </w:r>
+      <w:r>
+        <w:t xml:space="preserve">: Comparison of HLS/RTL network </w:t>
+      </w:r>
+      <w:r>
+        <w:t>design utilization reports</w:t>
+      </w:r>
+    </w:p>
+    <w:p>
+      <w:pPr>
+        <w:keepNext/>
+        <w:spacing w:line="360" w:lineRule="auto"/>
+        <w:ind w:left="360"/>
+        <w:jc w:val="both"/>
+      </w:pPr>
+      <w:r>
+        <w:rPr>
+          <w:rFonts w:asciiTheme="majorBidi" w:hAnsiTheme="majorBidi" w:cstheme="majorBidi"/>
+          <w:sz w:val="24"/>
+          <w:szCs w:val="24"/>
+        </w:rPr>
+        <w:drawing>
+          <wp:inline distT="0" distB="0" distL="0" distR="0" wp14:anchorId="6EE7D3C4" wp14:editId="64D6CB20">
+            <wp:extent cx="5943600" cy="2135505"/>
+            <wp:effectExtent l="0" t="0" r="0" b="0"/>
+            <wp:docPr id="16" name="Picture 16" descr="Graphical user interface, application&#10;&#10;Description automatically generated"/>
+            <wp:cNvGraphicFramePr>
+              <a:graphicFrameLocks xmlns:a="http://schemas.openxmlformats.org/drawingml/2006/main" noChangeAspect="1"/>
+            </wp:cNvGraphicFramePr>
+            <a:graphic xmlns:a="http://schemas.openxmlformats.org/drawingml/2006/main">
+              <a:graphicData uri="http://schemas.openxmlformats.org/drawingml/2006/picture">
+                <pic:pic xmlns:pic="http://schemas.openxmlformats.org/drawingml/2006/picture">
+                  <pic:nvPicPr>
+                    <pic:cNvPr id="16" name="Picture 16" descr="Graphical user interface, application&#10;&#10;Description automatically generated"/>
+                    <pic:cNvPicPr/>
+                  </pic:nvPicPr>
+                  <pic:blipFill>
+                    <a:blip r:embed="rId18"/>
+                    <a:stretch>
+                      <a:fillRect/>
+                    </a:stretch>
+                  </pic:blipFill>
+                  <pic:spPr>
+                    <a:xfrm>
+                      <a:off x="0" y="0"/>
+                      <a:ext cx="5943600" cy="2135505"/>
+                    </a:xfrm>
+                    <a:prstGeom prst="rect">
+                      <a:avLst/>
+                    </a:prstGeom>
+                  </pic:spPr>
+                </pic:pic>
+              </a:graphicData>
+            </a:graphic>
+          </wp:inline>
+        </w:drawing>
+      </w:r>
+    </w:p>
+    <w:p>
+      <w:pPr>
+        <w:pStyle w:val="Caption"/>
+        <w:jc w:val="center"/>
+        <w:rPr>
+          <w:rFonts w:asciiTheme="majorBidi" w:hAnsiTheme="majorBidi" w:cstheme="majorBidi"/>
+          <w:sz w:val="24"/>
+          <w:szCs w:val="24"/>
+        </w:rPr>
+      </w:pPr>
+      <w:r>
+        <w:t xml:space="preserve">Figure </w:t>
+      </w:r>
+      <w:r>
+        <w:fldChar w:fldCharType="begin"/>
+      </w:r>
+      <w:r>
+        <w:instrText xml:space="preserve"> SEQ Figure \* ARABIC </w:instrText>
+      </w:r>
+      <w:r>
+        <w:fldChar w:fldCharType="separate"/>
+      </w:r>
+      <w:r>
+        <w:rPr>
+          <w:noProof/>
+        </w:rPr>
+        <w:t>13</w:t>
+      </w:r>
+      <w:r>
+        <w:fldChar w:fldCharType="end"/>
+      </w:r>
+      <w:r>
+        <w:t xml:space="preserve">: </w:t>
+      </w:r>
+      <w:r>
+        <w:t xml:space="preserve">Comparison of HLS/RTL network </w:t>
+      </w:r>
+      <w:r>
+        <w:t xml:space="preserve">power </w:t>
+      </w:r>
+      <w:r>
+        <w:t>reports</w:t>
       </w:r>
     </w:p>
     <w:p>
@@ -2430,17 +4764,106 @@
         <w:jc w:val="both"/>
         <w:rPr>
           <w:rFonts w:asciiTheme="majorBidi" w:hAnsiTheme="majorBidi" w:cstheme="majorBidi"/>
-          <w:sz w:val="24"/>
-          <w:szCs w:val="24"/>
-        </w:rPr>
-      </w:pPr>
-      <w:r>
-        <w:rPr>
-          <w:rFonts w:asciiTheme="majorBidi" w:hAnsiTheme="majorBidi" w:cstheme="majorBidi"/>
-          <w:sz w:val="24"/>
-          <w:szCs w:val="24"/>
+          <w:b/>
+          <w:bCs/>
+          <w:sz w:val="24"/>
+          <w:szCs w:val="24"/>
+        </w:rPr>
+      </w:pPr>
+      <w:r>
+        <w:rPr>
+          <w:rFonts w:asciiTheme="majorBidi" w:hAnsiTheme="majorBidi" w:cstheme="majorBidi"/>
+          <w:b/>
+          <w:bCs/>
+          <w:sz w:val="28"/>
+          <w:szCs w:val="28"/>
+        </w:rPr>
+        <w:t xml:space="preserve">Conclusions &amp; </w:t>
+      </w:r>
+      <w:r>
+        <w:rPr>
+          <w:rFonts w:asciiTheme="majorBidi" w:hAnsiTheme="majorBidi" w:cstheme="majorBidi"/>
+          <w:b/>
+          <w:bCs/>
+          <w:sz w:val="28"/>
+          <w:szCs w:val="28"/>
         </w:rPr>
         <w:t>Future Work</w:t>
+      </w:r>
+    </w:p>
+    <w:p>
+      <w:pPr>
+        <w:pStyle w:val="ListParagraph"/>
+        <w:spacing w:line="360" w:lineRule="auto"/>
+        <w:jc w:val="both"/>
+        <w:rPr>
+          <w:rFonts w:asciiTheme="majorBidi" w:hAnsiTheme="majorBidi" w:cstheme="majorBidi"/>
+          <w:sz w:val="24"/>
+          <w:szCs w:val="24"/>
+        </w:rPr>
+      </w:pPr>
+      <w:r>
+        <w:rPr>
+          <w:rFonts w:asciiTheme="majorBidi" w:hAnsiTheme="majorBidi" w:cstheme="majorBidi"/>
+          <w:sz w:val="24"/>
+          <w:szCs w:val="24"/>
+        </w:rPr>
+        <w:t>In this work, we explored neural network inference on an FPGA board using high-level synthesis tools as well as custom RTL. We successfully showed that our FPGA neural network can correctly classify images coming from a live-camera feed.</w:t>
+      </w:r>
+    </w:p>
+    <w:p>
+      <w:pPr>
+        <w:pStyle w:val="ListParagraph"/>
+        <w:spacing w:line="360" w:lineRule="auto"/>
+        <w:jc w:val="both"/>
+        <w:rPr>
+          <w:rFonts w:asciiTheme="majorBidi" w:hAnsiTheme="majorBidi" w:cstheme="majorBidi"/>
+          <w:sz w:val="24"/>
+          <w:szCs w:val="24"/>
+        </w:rPr>
+      </w:pPr>
+      <w:r>
+        <w:rPr>
+          <w:rFonts w:asciiTheme="majorBidi" w:hAnsiTheme="majorBidi" w:cstheme="majorBidi"/>
+          <w:sz w:val="24"/>
+          <w:szCs w:val="24"/>
+        </w:rPr>
+        <w:t xml:space="preserve">The end-to-end inference results for this project were based on the HLS network which uses the IP core generated by Vivado HLS. We would like to write an AXI4 streaming interface wrapper for our custom RTL network as future work, so as to get our network running on the board and integrated with the PS through the DMA interface. </w:t>
+      </w:r>
+      <w:r>
+        <w:rPr>
+          <w:rFonts w:asciiTheme="majorBidi" w:hAnsiTheme="majorBidi" w:cstheme="majorBidi"/>
+          <w:sz w:val="24"/>
+          <w:szCs w:val="24"/>
+        </w:rPr>
+        <w:t xml:space="preserve">In the long-term, we would like to expand this project by having neural network weights implemented </w:t>
+      </w:r>
+      <w:r>
+        <w:rPr>
+          <w:rFonts w:asciiTheme="majorBidi" w:hAnsiTheme="majorBidi" w:cstheme="majorBidi"/>
+          <w:sz w:val="24"/>
+          <w:szCs w:val="24"/>
+        </w:rPr>
+        <w:lastRenderedPageBreak/>
+        <w:t xml:space="preserve">on a custom ASIC daughterboard that will house a 20,000 ReRAM (resistive </w:t>
+      </w:r>
+      <w:proofErr w:type="gramStart"/>
+      <w:r>
+        <w:rPr>
+          <w:rFonts w:asciiTheme="majorBidi" w:hAnsiTheme="majorBidi" w:cstheme="majorBidi"/>
+          <w:sz w:val="24"/>
+          <w:szCs w:val="24"/>
+        </w:rPr>
+        <w:t>random access</w:t>
+      </w:r>
+      <w:proofErr w:type="gramEnd"/>
+      <w:r>
+        <w:rPr>
+          <w:rFonts w:asciiTheme="majorBidi" w:hAnsiTheme="majorBidi" w:cstheme="majorBidi"/>
+          <w:sz w:val="24"/>
+          <w:szCs w:val="24"/>
+        </w:rPr>
+        <w:t xml:space="preserve"> memory) device array connected to the FPGA board by a FMC connector.</w:t>
       </w:r>
     </w:p>
     <w:p>
@@ -2454,17 +4877,740 @@
         <w:jc w:val="both"/>
         <w:rPr>
           <w:rFonts w:asciiTheme="majorBidi" w:hAnsiTheme="majorBidi" w:cstheme="majorBidi"/>
-          <w:sz w:val="24"/>
-          <w:szCs w:val="24"/>
-        </w:rPr>
-      </w:pPr>
-      <w:r>
-        <w:rPr>
-          <w:rFonts w:asciiTheme="majorBidi" w:hAnsiTheme="majorBidi" w:cstheme="majorBidi"/>
-          <w:sz w:val="24"/>
-          <w:szCs w:val="24"/>
+          <w:b/>
+          <w:bCs/>
+          <w:sz w:val="28"/>
+          <w:szCs w:val="28"/>
+        </w:rPr>
+      </w:pPr>
+      <w:r>
+        <w:rPr>
+          <w:rFonts w:asciiTheme="majorBidi" w:hAnsiTheme="majorBidi" w:cstheme="majorBidi"/>
+          <w:b/>
+          <w:bCs/>
+          <w:sz w:val="28"/>
+          <w:szCs w:val="28"/>
         </w:rPr>
         <w:t>Appendix</w:t>
+      </w:r>
+    </w:p>
+    <w:p>
+      <w:pPr>
+        <w:pStyle w:val="ListParagraph"/>
+        <w:numPr>
+          <w:ilvl w:val="1"/>
+          <w:numId w:val="1"/>
+        </w:numPr>
+        <w:spacing w:line="360" w:lineRule="auto"/>
+        <w:jc w:val="both"/>
+        <w:rPr>
+          <w:rFonts w:asciiTheme="majorBidi" w:hAnsiTheme="majorBidi" w:cstheme="majorBidi"/>
+          <w:b/>
+          <w:bCs/>
+          <w:sz w:val="24"/>
+          <w:szCs w:val="24"/>
+        </w:rPr>
+      </w:pPr>
+      <w:r>
+        <w:rPr>
+          <w:rFonts w:asciiTheme="majorBidi" w:hAnsiTheme="majorBidi" w:cstheme="majorBidi"/>
+          <w:b/>
+          <w:bCs/>
+          <w:sz w:val="24"/>
+          <w:szCs w:val="24"/>
+        </w:rPr>
+        <w:t>Hardware Setup</w:t>
+      </w:r>
+    </w:p>
+    <w:p>
+      <w:pPr>
+        <w:pStyle w:val="ListParagraph"/>
+        <w:spacing w:line="360" w:lineRule="auto"/>
+        <w:ind w:left="1080"/>
+        <w:jc w:val="both"/>
+        <w:rPr>
+          <w:rFonts w:asciiTheme="majorBidi" w:hAnsiTheme="majorBidi" w:cstheme="majorBidi"/>
+          <w:sz w:val="24"/>
+          <w:szCs w:val="24"/>
+        </w:rPr>
+      </w:pPr>
+      <w:r>
+        <w:rPr>
+          <w:rFonts w:asciiTheme="majorBidi" w:hAnsiTheme="majorBidi" w:cstheme="majorBidi"/>
+          <w:sz w:val="24"/>
+          <w:szCs w:val="24"/>
+        </w:rPr>
+        <w:t xml:space="preserve">For this project, we boot our Mini-ITX boards </w:t>
+      </w:r>
+      <w:r>
+        <w:rPr>
+          <w:rFonts w:asciiTheme="majorBidi" w:hAnsiTheme="majorBidi" w:cstheme="majorBidi"/>
+          <w:sz w:val="24"/>
+          <w:szCs w:val="24"/>
+        </w:rPr>
+        <w:t xml:space="preserve">from the SD card mode. The SD card has an image of the PYNQ operating system which we built by following steps on the official documentation located </w:t>
+      </w:r>
+      <w:hyperlink r:id="rId19" w:history="1">
+        <w:r>
+          <w:rPr>
+            <w:rStyle w:val="Hyperlink"/>
+            <w:rFonts w:asciiTheme="majorBidi" w:hAnsiTheme="majorBidi" w:cstheme="majorBidi"/>
+            <w:sz w:val="24"/>
+            <w:szCs w:val="24"/>
+          </w:rPr>
+          <w:t>here</w:t>
+        </w:r>
+      </w:hyperlink>
+      <w:r>
+        <w:rPr>
+          <w:rFonts w:asciiTheme="majorBidi" w:hAnsiTheme="majorBidi" w:cstheme="majorBidi"/>
+          <w:sz w:val="24"/>
+          <w:szCs w:val="24"/>
+        </w:rPr>
+        <w:t xml:space="preserve">. This PYNQ image is a combination of a root filesystem with Python pre-installed, Xilinx’s </w:t>
+      </w:r>
+      <w:proofErr w:type="spellStart"/>
+      <w:r>
+        <w:rPr>
+          <w:rFonts w:asciiTheme="majorBidi" w:hAnsiTheme="majorBidi" w:cstheme="majorBidi"/>
+          <w:sz w:val="24"/>
+          <w:szCs w:val="24"/>
+        </w:rPr>
+        <w:t>PetaLinux</w:t>
+      </w:r>
+      <w:proofErr w:type="spellEnd"/>
+      <w:r>
+        <w:rPr>
+          <w:rFonts w:asciiTheme="majorBidi" w:hAnsiTheme="majorBidi" w:cstheme="majorBidi"/>
+          <w:sz w:val="24"/>
+          <w:szCs w:val="24"/>
+        </w:rPr>
+        <w:t xml:space="preserve">, as well as PYNQ Python module and classes, as highlighted in Figure </w:t>
+      </w:r>
+      <w:r>
+        <w:rPr>
+          <w:rFonts w:asciiTheme="majorBidi" w:hAnsiTheme="majorBidi" w:cstheme="majorBidi"/>
+          <w:sz w:val="24"/>
+          <w:szCs w:val="24"/>
+        </w:rPr>
+        <w:t>14</w:t>
+      </w:r>
+      <w:r>
+        <w:rPr>
+          <w:rFonts w:asciiTheme="majorBidi" w:hAnsiTheme="majorBidi" w:cstheme="majorBidi"/>
+          <w:sz w:val="24"/>
+          <w:szCs w:val="24"/>
+        </w:rPr>
+        <w:t xml:space="preserve"> below. Once the image is created, we simply flashed it onto an SD card using the tool </w:t>
+      </w:r>
+      <w:proofErr w:type="spellStart"/>
+      <w:r>
+        <w:rPr>
+          <w:rFonts w:asciiTheme="majorBidi" w:hAnsiTheme="majorBidi" w:cstheme="majorBidi"/>
+          <w:sz w:val="24"/>
+          <w:szCs w:val="24"/>
+        </w:rPr>
+        <w:t>BalenaEtcher</w:t>
+      </w:r>
+      <w:proofErr w:type="spellEnd"/>
+      <w:r>
+        <w:rPr>
+          <w:rFonts w:asciiTheme="majorBidi" w:hAnsiTheme="majorBidi" w:cstheme="majorBidi"/>
+          <w:sz w:val="24"/>
+          <w:szCs w:val="24"/>
+        </w:rPr>
+        <w:t>.</w:t>
+      </w:r>
+    </w:p>
+    <w:p>
+      <w:pPr>
+        <w:pStyle w:val="ListParagraph"/>
+        <w:spacing w:line="360" w:lineRule="auto"/>
+        <w:ind w:left="1080"/>
+        <w:jc w:val="both"/>
+        <w:rPr>
+          <w:rFonts w:asciiTheme="majorBidi" w:hAnsiTheme="majorBidi" w:cstheme="majorBidi"/>
+          <w:sz w:val="24"/>
+          <w:szCs w:val="24"/>
+        </w:rPr>
+      </w:pPr>
+      <w:r>
+        <w:rPr>
+          <w:rFonts w:asciiTheme="majorBidi" w:hAnsiTheme="majorBidi" w:cstheme="majorBidi"/>
+          <w:sz w:val="24"/>
+          <w:szCs w:val="24"/>
+        </w:rPr>
+        <w:t xml:space="preserve">Once the board boots up, a </w:t>
+      </w:r>
+      <w:proofErr w:type="spellStart"/>
+      <w:r>
+        <w:rPr>
+          <w:rFonts w:asciiTheme="majorBidi" w:hAnsiTheme="majorBidi" w:cstheme="majorBidi"/>
+          <w:sz w:val="24"/>
+          <w:szCs w:val="24"/>
+        </w:rPr>
+        <w:t>Jupyter</w:t>
+      </w:r>
+      <w:proofErr w:type="spellEnd"/>
+      <w:r>
+        <w:rPr>
+          <w:rFonts w:asciiTheme="majorBidi" w:hAnsiTheme="majorBidi" w:cstheme="majorBidi"/>
+          <w:sz w:val="24"/>
+          <w:szCs w:val="24"/>
+        </w:rPr>
+        <w:t xml:space="preserve"> server is running by default. Additionally, a network-based </w:t>
+      </w:r>
+      <w:proofErr w:type="gramStart"/>
+      <w:r>
+        <w:rPr>
+          <w:rFonts w:asciiTheme="majorBidi" w:hAnsiTheme="majorBidi" w:cstheme="majorBidi"/>
+          <w:sz w:val="24"/>
+          <w:szCs w:val="24"/>
+        </w:rPr>
+        <w:t>file-system</w:t>
+      </w:r>
+      <w:proofErr w:type="gramEnd"/>
+      <w:r>
+        <w:rPr>
+          <w:rFonts w:asciiTheme="majorBidi" w:hAnsiTheme="majorBidi" w:cstheme="majorBidi"/>
+          <w:sz w:val="24"/>
+          <w:szCs w:val="24"/>
+        </w:rPr>
+        <w:t xml:space="preserve"> is also configured. Files can be transferred directly by doing </w:t>
+      </w:r>
+      <w:proofErr w:type="gramStart"/>
+      <w:r>
+        <w:rPr>
+          <w:rFonts w:asciiTheme="majorBidi" w:hAnsiTheme="majorBidi" w:cstheme="majorBidi"/>
+          <w:sz w:val="24"/>
+          <w:szCs w:val="24"/>
+        </w:rPr>
+        <w:t>an</w:t>
+      </w:r>
+      <w:proofErr w:type="gramEnd"/>
+      <w:r>
+        <w:rPr>
+          <w:rFonts w:asciiTheme="majorBidi" w:hAnsiTheme="majorBidi" w:cstheme="majorBidi"/>
+          <w:sz w:val="24"/>
+          <w:szCs w:val="24"/>
+        </w:rPr>
+        <w:t xml:space="preserve"> </w:t>
+      </w:r>
+      <w:proofErr w:type="spellStart"/>
+      <w:r>
+        <w:rPr>
+          <w:rFonts w:asciiTheme="majorBidi" w:hAnsiTheme="majorBidi" w:cstheme="majorBidi"/>
+          <w:sz w:val="24"/>
+          <w:szCs w:val="24"/>
+        </w:rPr>
+        <w:t>ssh</w:t>
+      </w:r>
+      <w:proofErr w:type="spellEnd"/>
+      <w:r>
+        <w:rPr>
+          <w:rFonts w:asciiTheme="majorBidi" w:hAnsiTheme="majorBidi" w:cstheme="majorBidi"/>
+          <w:sz w:val="24"/>
+          <w:szCs w:val="24"/>
+        </w:rPr>
+        <w:t xml:space="preserve"> into the PYNQ environment, and python notebook files (for example, the end-to-end inference project notebook described in Section 4.5 can be executed directly on the </w:t>
+      </w:r>
+      <w:proofErr w:type="spellStart"/>
+      <w:r>
+        <w:rPr>
+          <w:rFonts w:asciiTheme="majorBidi" w:hAnsiTheme="majorBidi" w:cstheme="majorBidi"/>
+          <w:sz w:val="24"/>
+          <w:szCs w:val="24"/>
+        </w:rPr>
+        <w:t>Jupyter</w:t>
+      </w:r>
+      <w:proofErr w:type="spellEnd"/>
+      <w:r>
+        <w:rPr>
+          <w:rFonts w:asciiTheme="majorBidi" w:hAnsiTheme="majorBidi" w:cstheme="majorBidi"/>
+          <w:sz w:val="24"/>
+          <w:szCs w:val="24"/>
+        </w:rPr>
+        <w:t xml:space="preserve"> server. The PYNQ operating system allows us the flexibility to program our FPGA board dynamically without rebooting the board.</w:t>
+      </w:r>
+    </w:p>
+    <w:p>
+      <w:pPr>
+        <w:keepNext/>
+        <w:spacing w:line="360" w:lineRule="auto"/>
+        <w:jc w:val="center"/>
+      </w:pPr>
+      <w:r>
+        <w:rPr>
+          <w:rFonts w:asciiTheme="majorBidi" w:hAnsiTheme="majorBidi" w:cstheme="majorBidi"/>
+          <w:sz w:val="24"/>
+          <w:szCs w:val="24"/>
+        </w:rPr>
+        <w:drawing>
+          <wp:inline distT="0" distB="0" distL="0" distR="0" wp14:anchorId="73E20A0E" wp14:editId="0D1B949D">
+            <wp:extent cx="4631710" cy="1296132"/>
+            <wp:effectExtent l="19050" t="19050" r="16510" b="18415"/>
+            <wp:docPr id="17" name="Picture 7" descr="Diagram&#10;&#10;Description automatically generated">
+              <a:extLst xmlns:a="http://schemas.openxmlformats.org/drawingml/2006/main">
+                <a:ext uri="{FF2B5EF4-FFF2-40B4-BE49-F238E27FC236}">
+                  <a16:creationId xmlns:a16="http://schemas.microsoft.com/office/drawing/2014/main" id="{49B25306-99FB-2709-322C-4AFBFDB17DAF}"/>
+                </a:ext>
+              </a:extLst>
+            </wp:docPr>
+            <wp:cNvGraphicFramePr>
+              <a:graphicFrameLocks xmlns:a="http://schemas.openxmlformats.org/drawingml/2006/main" noChangeAspect="1"/>
+            </wp:cNvGraphicFramePr>
+            <a:graphic xmlns:a="http://schemas.openxmlformats.org/drawingml/2006/main">
+              <a:graphicData uri="http://schemas.openxmlformats.org/drawingml/2006/picture">
+                <pic:pic xmlns:pic="http://schemas.openxmlformats.org/drawingml/2006/picture">
+                  <pic:nvPicPr>
+                    <pic:cNvPr id="17" name="Picture 7" descr="Diagram&#10;&#10;Description automatically generated">
+                      <a:extLst>
+                        <a:ext uri="{FF2B5EF4-FFF2-40B4-BE49-F238E27FC236}">
+                          <a16:creationId xmlns:a16="http://schemas.microsoft.com/office/drawing/2014/main" id="{49B25306-99FB-2709-322C-4AFBFDB17DAF}"/>
+                        </a:ext>
+                      </a:extLst>
+                    </pic:cNvPr>
+                    <pic:cNvPicPr>
+                      <a:picLocks noChangeAspect="1"/>
+                    </pic:cNvPicPr>
+                  </pic:nvPicPr>
+                  <pic:blipFill>
+                    <a:blip r:embed="rId20"/>
+                    <a:stretch>
+                      <a:fillRect/>
+                    </a:stretch>
+                  </pic:blipFill>
+                  <pic:spPr>
+                    <a:xfrm>
+                      <a:off x="0" y="0"/>
+                      <a:ext cx="4631710" cy="1296132"/>
+                    </a:xfrm>
+                    <a:prstGeom prst="rect">
+                      <a:avLst/>
+                    </a:prstGeom>
+                    <a:ln>
+                      <a:solidFill>
+                        <a:schemeClr val="tx1"/>
+                      </a:solidFill>
+                    </a:ln>
+                  </pic:spPr>
+                </pic:pic>
+              </a:graphicData>
+            </a:graphic>
+          </wp:inline>
+        </w:drawing>
+      </w:r>
+    </w:p>
+    <w:p>
+      <w:pPr>
+        <w:pStyle w:val="Caption"/>
+        <w:jc w:val="center"/>
+        <w:rPr>
+          <w:rFonts w:asciiTheme="majorBidi" w:hAnsiTheme="majorBidi" w:cstheme="majorBidi"/>
+          <w:sz w:val="24"/>
+          <w:szCs w:val="24"/>
+        </w:rPr>
+      </w:pPr>
+      <w:r>
+        <w:t xml:space="preserve">Figure </w:t>
+      </w:r>
+      <w:r>
+        <w:fldChar w:fldCharType="begin"/>
+      </w:r>
+      <w:r>
+        <w:instrText xml:space="preserve"> SEQ Figure \* ARABIC </w:instrText>
+      </w:r>
+      <w:r>
+        <w:fldChar w:fldCharType="separate"/>
+      </w:r>
+      <w:r>
+        <w:rPr>
+          <w:noProof/>
+        </w:rPr>
+        <w:t>14</w:t>
+      </w:r>
+      <w:r>
+        <w:fldChar w:fldCharType="end"/>
+      </w:r>
+      <w:r>
+        <w:t>: Overview of the constituents of a PYNQ image</w:t>
+      </w:r>
+    </w:p>
+    <w:p>
+      <w:pPr>
+        <w:pStyle w:val="ListParagraph"/>
+        <w:numPr>
+          <w:ilvl w:val="1"/>
+          <w:numId w:val="1"/>
+        </w:numPr>
+        <w:spacing w:line="360" w:lineRule="auto"/>
+        <w:jc w:val="both"/>
+        <w:rPr>
+          <w:rFonts w:asciiTheme="majorBidi" w:hAnsiTheme="majorBidi" w:cstheme="majorBidi"/>
+          <w:b/>
+          <w:bCs/>
+          <w:sz w:val="24"/>
+          <w:szCs w:val="24"/>
+        </w:rPr>
+      </w:pPr>
+      <w:r>
+        <w:rPr>
+          <w:rFonts w:asciiTheme="majorBidi" w:hAnsiTheme="majorBidi" w:cstheme="majorBidi"/>
+          <w:b/>
+          <w:bCs/>
+          <w:sz w:val="24"/>
+          <w:szCs w:val="24"/>
+        </w:rPr>
+        <w:t>Demonstration</w:t>
+      </w:r>
+    </w:p>
+    <w:p>
+      <w:pPr>
+        <w:pStyle w:val="ListParagraph"/>
+        <w:spacing w:line="360" w:lineRule="auto"/>
+        <w:ind w:left="1080"/>
+        <w:jc w:val="both"/>
+        <w:rPr>
+          <w:rFonts w:asciiTheme="majorBidi" w:hAnsiTheme="majorBidi" w:cstheme="majorBidi"/>
+          <w:sz w:val="24"/>
+          <w:szCs w:val="24"/>
+        </w:rPr>
+      </w:pPr>
+      <w:r>
+        <w:rPr>
+          <w:rFonts w:asciiTheme="majorBidi" w:hAnsiTheme="majorBidi" w:cstheme="majorBidi"/>
+          <w:sz w:val="24"/>
+          <w:szCs w:val="24"/>
+        </w:rPr>
+        <w:t>We recorded a</w:t>
+      </w:r>
+      <w:r>
+        <w:rPr>
+          <w:rFonts w:asciiTheme="majorBidi" w:hAnsiTheme="majorBidi" w:cstheme="majorBidi"/>
+          <w:sz w:val="24"/>
+          <w:szCs w:val="24"/>
+        </w:rPr>
+        <w:t>n in-depth</w:t>
+      </w:r>
+      <w:r>
+        <w:rPr>
+          <w:rFonts w:asciiTheme="majorBidi" w:hAnsiTheme="majorBidi" w:cstheme="majorBidi"/>
+          <w:sz w:val="24"/>
+          <w:szCs w:val="24"/>
+        </w:rPr>
+        <w:t xml:space="preserve"> demonstration of the </w:t>
+      </w:r>
+      <w:r>
+        <w:rPr>
+          <w:rFonts w:asciiTheme="majorBidi" w:hAnsiTheme="majorBidi" w:cstheme="majorBidi"/>
+          <w:sz w:val="24"/>
+          <w:szCs w:val="24"/>
+        </w:rPr>
+        <w:t xml:space="preserve">board bring up and the </w:t>
+      </w:r>
+      <w:r>
+        <w:rPr>
+          <w:rFonts w:asciiTheme="majorBidi" w:hAnsiTheme="majorBidi" w:cstheme="majorBidi"/>
+          <w:sz w:val="24"/>
+          <w:szCs w:val="24"/>
+        </w:rPr>
+        <w:t xml:space="preserve">end-to-end </w:t>
+      </w:r>
+      <w:r>
+        <w:rPr>
+          <w:rFonts w:asciiTheme="majorBidi" w:hAnsiTheme="majorBidi" w:cstheme="majorBidi"/>
+          <w:sz w:val="24"/>
+          <w:szCs w:val="24"/>
+        </w:rPr>
+        <w:t xml:space="preserve">neural network </w:t>
+      </w:r>
+      <w:r>
+        <w:rPr>
+          <w:rFonts w:asciiTheme="majorBidi" w:hAnsiTheme="majorBidi" w:cstheme="majorBidi"/>
+          <w:sz w:val="24"/>
+          <w:szCs w:val="24"/>
+        </w:rPr>
+        <w:t>inference</w:t>
+      </w:r>
+      <w:r>
+        <w:rPr>
+          <w:rFonts w:asciiTheme="majorBidi" w:hAnsiTheme="majorBidi" w:cstheme="majorBidi"/>
+          <w:sz w:val="24"/>
+          <w:szCs w:val="24"/>
+        </w:rPr>
+        <w:t>.</w:t>
+      </w:r>
+      <w:r>
+        <w:rPr>
+          <w:rFonts w:asciiTheme="majorBidi" w:hAnsiTheme="majorBidi" w:cstheme="majorBidi"/>
+          <w:sz w:val="24"/>
+          <w:szCs w:val="24"/>
+        </w:rPr>
+        <w:t xml:space="preserve"> </w:t>
+      </w:r>
+      <w:r>
+        <w:rPr>
+          <w:rFonts w:asciiTheme="majorBidi" w:hAnsiTheme="majorBidi" w:cstheme="majorBidi"/>
+          <w:sz w:val="24"/>
+          <w:szCs w:val="24"/>
+        </w:rPr>
+        <w:t>I</w:t>
+      </w:r>
+      <w:r>
+        <w:rPr>
+          <w:rFonts w:asciiTheme="majorBidi" w:hAnsiTheme="majorBidi" w:cstheme="majorBidi"/>
+          <w:sz w:val="24"/>
+          <w:szCs w:val="24"/>
+        </w:rPr>
+        <w:t xml:space="preserve">t can be found on YouTube </w:t>
+      </w:r>
+      <w:hyperlink r:id="rId21" w:history="1">
+        <w:r>
+          <w:rPr>
+            <w:rStyle w:val="Hyperlink"/>
+            <w:rFonts w:asciiTheme="majorBidi" w:hAnsiTheme="majorBidi" w:cstheme="majorBidi"/>
+            <w:sz w:val="24"/>
+            <w:szCs w:val="24"/>
+          </w:rPr>
+          <w:t>here</w:t>
+        </w:r>
+      </w:hyperlink>
+      <w:r>
+        <w:rPr>
+          <w:rFonts w:asciiTheme="majorBidi" w:hAnsiTheme="majorBidi" w:cstheme="majorBidi"/>
+          <w:sz w:val="24"/>
+          <w:szCs w:val="24"/>
+        </w:rPr>
+        <w:t xml:space="preserve">: </w:t>
+      </w:r>
+      <w:hyperlink r:id="rId22" w:history="1">
+        <w:r>
+          <w:rPr>
+            <w:rStyle w:val="Hyperlink"/>
+            <w:rFonts w:asciiTheme="majorBidi" w:hAnsiTheme="majorBidi" w:cstheme="majorBidi"/>
+            <w:sz w:val="24"/>
+            <w:szCs w:val="24"/>
+          </w:rPr>
+          <w:t>https://www.youtube.com/watch?v=fW6_RJwT5pw</w:t>
+        </w:r>
+      </w:hyperlink>
+      <w:r>
+        <w:rPr>
+          <w:rFonts w:asciiTheme="majorBidi" w:hAnsiTheme="majorBidi" w:cstheme="majorBidi"/>
+          <w:sz w:val="24"/>
+          <w:szCs w:val="24"/>
+        </w:rPr>
+        <w:t xml:space="preserve"> </w:t>
+      </w:r>
+    </w:p>
+    <w:p>
+      <w:pPr>
+        <w:pStyle w:val="ListParagraph"/>
+        <w:numPr>
+          <w:ilvl w:val="1"/>
+          <w:numId w:val="1"/>
+        </w:numPr>
+        <w:spacing w:line="360" w:lineRule="auto"/>
+        <w:jc w:val="both"/>
+        <w:rPr>
+          <w:rFonts w:asciiTheme="majorBidi" w:hAnsiTheme="majorBidi" w:cstheme="majorBidi"/>
+          <w:b/>
+          <w:bCs/>
+          <w:sz w:val="24"/>
+          <w:szCs w:val="24"/>
+        </w:rPr>
+      </w:pPr>
+      <w:r>
+        <w:rPr>
+          <w:rFonts w:asciiTheme="majorBidi" w:hAnsiTheme="majorBidi" w:cstheme="majorBidi"/>
+          <w:b/>
+          <w:bCs/>
+          <w:sz w:val="24"/>
+          <w:szCs w:val="24"/>
+        </w:rPr>
+        <w:t>Miscellaneous Details</w:t>
+      </w:r>
+    </w:p>
+    <w:p>
+      <w:pPr>
+        <w:pStyle w:val="ListParagraph"/>
+        <w:spacing w:line="360" w:lineRule="auto"/>
+        <w:ind w:left="1080"/>
+        <w:jc w:val="both"/>
+        <w:rPr>
+          <w:rFonts w:asciiTheme="majorBidi" w:hAnsiTheme="majorBidi" w:cstheme="majorBidi"/>
+          <w:sz w:val="24"/>
+          <w:szCs w:val="24"/>
+        </w:rPr>
+      </w:pPr>
+      <w:r>
+        <w:rPr>
+          <w:rFonts w:asciiTheme="majorBidi" w:hAnsiTheme="majorBidi" w:cstheme="majorBidi"/>
+          <w:sz w:val="24"/>
+          <w:szCs w:val="24"/>
+        </w:rPr>
+        <w:t>We populated documentation for several key aspects of this project. These resources are provided separately in the accompanying “Extra Documentation” folder. These are:</w:t>
+      </w:r>
+    </w:p>
+    <w:p>
+      <w:pPr>
+        <w:pStyle w:val="ListParagraph"/>
+        <w:numPr>
+          <w:ilvl w:val="0"/>
+          <w:numId w:val="4"/>
+        </w:numPr>
+        <w:spacing w:line="360" w:lineRule="auto"/>
+        <w:jc w:val="both"/>
+        <w:rPr>
+          <w:rFonts w:asciiTheme="majorBidi" w:hAnsiTheme="majorBidi" w:cstheme="majorBidi"/>
+          <w:sz w:val="24"/>
+          <w:szCs w:val="24"/>
+        </w:rPr>
+      </w:pPr>
+      <w:r>
+        <w:rPr>
+          <w:rFonts w:asciiTheme="majorBidi" w:hAnsiTheme="majorBidi" w:cstheme="majorBidi"/>
+          <w:b/>
+          <w:bCs/>
+          <w:sz w:val="24"/>
+          <w:szCs w:val="24"/>
+        </w:rPr>
+        <w:lastRenderedPageBreak/>
+        <w:t>1 – Custom Board PYNQ Instructions:</w:t>
+      </w:r>
+      <w:r>
+        <w:rPr>
+          <w:rFonts w:asciiTheme="majorBidi" w:hAnsiTheme="majorBidi" w:cstheme="majorBidi"/>
+          <w:sz w:val="24"/>
+          <w:szCs w:val="24"/>
+        </w:rPr>
+        <w:t xml:space="preserve"> This </w:t>
+      </w:r>
+      <w:r>
+        <w:rPr>
+          <w:rFonts w:asciiTheme="majorBidi" w:hAnsiTheme="majorBidi" w:cstheme="majorBidi"/>
+          <w:sz w:val="24"/>
+          <w:szCs w:val="24"/>
+        </w:rPr>
+        <w:t>document</w:t>
+      </w:r>
+      <w:r>
+        <w:rPr>
+          <w:rFonts w:asciiTheme="majorBidi" w:hAnsiTheme="majorBidi" w:cstheme="majorBidi"/>
+          <w:sz w:val="24"/>
+          <w:szCs w:val="24"/>
+        </w:rPr>
+        <w:t xml:space="preserve"> </w:t>
+      </w:r>
+      <w:r>
+        <w:rPr>
+          <w:rFonts w:asciiTheme="majorBidi" w:hAnsiTheme="majorBidi" w:cstheme="majorBidi"/>
+          <w:sz w:val="24"/>
+          <w:szCs w:val="24"/>
+        </w:rPr>
+        <w:t>contains instructions</w:t>
+      </w:r>
+      <w:r>
+        <w:rPr>
+          <w:rFonts w:asciiTheme="majorBidi" w:hAnsiTheme="majorBidi" w:cstheme="majorBidi"/>
+          <w:sz w:val="24"/>
+          <w:szCs w:val="24"/>
+        </w:rPr>
+        <w:t xml:space="preserve"> for creating custom PYNQ images for </w:t>
+      </w:r>
+      <w:r>
+        <w:rPr>
+          <w:rFonts w:asciiTheme="majorBidi" w:hAnsiTheme="majorBidi" w:cstheme="majorBidi"/>
+          <w:sz w:val="24"/>
+          <w:szCs w:val="24"/>
+        </w:rPr>
+        <w:t xml:space="preserve">our </w:t>
+      </w:r>
+      <w:r>
+        <w:rPr>
+          <w:rFonts w:asciiTheme="majorBidi" w:hAnsiTheme="majorBidi" w:cstheme="majorBidi"/>
+          <w:sz w:val="24"/>
+          <w:szCs w:val="24"/>
+        </w:rPr>
+        <w:t>AVNET Mini-ITX Boards (7z045/7z100) based on Zynq-7000.</w:t>
+      </w:r>
+    </w:p>
+    <w:p>
+      <w:pPr>
+        <w:pStyle w:val="ListParagraph"/>
+        <w:numPr>
+          <w:ilvl w:val="0"/>
+          <w:numId w:val="4"/>
+        </w:numPr>
+        <w:spacing w:line="360" w:lineRule="auto"/>
+        <w:jc w:val="both"/>
+        <w:rPr>
+          <w:rFonts w:asciiTheme="majorBidi" w:hAnsiTheme="majorBidi" w:cstheme="majorBidi"/>
+          <w:sz w:val="24"/>
+          <w:szCs w:val="24"/>
+        </w:rPr>
+      </w:pPr>
+      <w:r>
+        <w:rPr>
+          <w:rFonts w:asciiTheme="majorBidi" w:hAnsiTheme="majorBidi" w:cstheme="majorBidi"/>
+          <w:b/>
+          <w:bCs/>
+          <w:sz w:val="24"/>
+          <w:szCs w:val="24"/>
+        </w:rPr>
+        <w:t xml:space="preserve">2 – hls4ml HLS NN IP to PYNQ Overlay Workflow: </w:t>
+      </w:r>
+      <w:r>
+        <w:rPr>
+          <w:rFonts w:asciiTheme="majorBidi" w:hAnsiTheme="majorBidi" w:cstheme="majorBidi"/>
+          <w:b/>
+          <w:bCs/>
+          <w:sz w:val="24"/>
+          <w:szCs w:val="24"/>
+        </w:rPr>
+        <w:t>This</w:t>
+      </w:r>
+      <w:r>
+        <w:rPr>
+          <w:rFonts w:asciiTheme="majorBidi" w:hAnsiTheme="majorBidi" w:cstheme="majorBidi"/>
+          <w:sz w:val="24"/>
+          <w:szCs w:val="24"/>
+        </w:rPr>
+        <w:t xml:space="preserve"> document lists steps on using the exported IP block from hls4ml (using Vivado HLS) to a block diagram in Vivado 2019.1 for a custom Xilinx FPGA Zynq board, for deployment using PYNQ.</w:t>
+      </w:r>
+    </w:p>
+    <w:p>
+      <w:pPr>
+        <w:pStyle w:val="ListParagraph"/>
+        <w:numPr>
+          <w:ilvl w:val="0"/>
+          <w:numId w:val="4"/>
+        </w:numPr>
+        <w:spacing w:line="360" w:lineRule="auto"/>
+        <w:jc w:val="both"/>
+        <w:rPr>
+          <w:rFonts w:asciiTheme="majorBidi" w:hAnsiTheme="majorBidi" w:cstheme="majorBidi"/>
+          <w:sz w:val="24"/>
+          <w:szCs w:val="24"/>
+        </w:rPr>
+      </w:pPr>
+      <w:r>
+        <w:rPr>
+          <w:rFonts w:asciiTheme="majorBidi" w:hAnsiTheme="majorBidi" w:cstheme="majorBidi"/>
+          <w:b/>
+          <w:bCs/>
+          <w:sz w:val="24"/>
+          <w:szCs w:val="24"/>
+        </w:rPr>
+        <w:t xml:space="preserve">3 – Custom RTL on the Mini ITX Board: </w:t>
+      </w:r>
+      <w:r>
+        <w:rPr>
+          <w:rFonts w:asciiTheme="majorBidi" w:hAnsiTheme="majorBidi" w:cstheme="majorBidi"/>
+          <w:sz w:val="24"/>
+          <w:szCs w:val="24"/>
+        </w:rPr>
+        <w:t>This document lists steps on how to get custom a simple Verilog (RTL) module running on the Mini-ITX Board using a direct JTAG connection.</w:t>
       </w:r>
     </w:p>
     <w:sectPr>
@@ -2480,16 +5626,16 @@
 <file path=word/numbering.xml><?xml version="1.0" encoding="utf-8"?>
 <w:numbering xmlns:wpc="http://schemas.microsoft.com/office/word/2010/wordprocessingCanvas" xmlns:cx="http://schemas.microsoft.com/office/drawing/2014/chartex" xmlns:cx1="http://schemas.microsoft.com/office/drawing/2015/9/8/chartex" xmlns:cx2="http://schemas.microsoft.com/office/drawing/2015/10/21/chartex" xmlns:cx3="http://schemas.microsoft.com/office/drawing/2016/5/9/chartex" xmlns:cx4="http://schemas.microsoft.com/office/drawing/2016/5/10/chartex" xmlns:cx5="http://schemas.microsoft.com/office/drawing/2016/5/11/chartex" xmlns:cx6="http://schemas.microsoft.com/office/drawing/2016/5/12/chartex" xmlns:cx7="http://schemas.microsoft.com/office/drawing/2016/5/13/chartex" xmlns:cx8="http://schemas.microsoft.com/office/drawing/2016/5/14/chartex" xmlns:mc="http://schemas.openxmlformats.org/markup-compatibility/2006" xmlns:aink="http://schemas.microsoft.com/office/drawing/2016/ink" xmlns:am3d="http://schemas.microsoft.com/office/drawing/2017/model3d" xmlns:o="urn:schemas-microsoft-com:office:office" xmlns:oel="http://schemas.microsoft.com/office/2019/extlst" xmlns:r="http://schemas.openxmlformats.org/officeDocument/2006/relationships" xmlns:m="http://schemas.openxmlformats.org/officeDocument/2006/math" xmlns:v="urn:schemas-microsoft-com:vml" xmlns:wp14="http://schemas.microsoft.com/office/word/2010/wordprocessingDrawing" xmlns:wp="http://schemas.openxmlformats.org/drawingml/2006/wordprocessingDrawing" xmlns:w10="urn:schemas-microsoft-com:office:word" xmlns:w="http://schemas.openxmlformats.org/wordprocessingml/2006/main" xmlns:w14="http://schemas.microsoft.com/office/word/2010/wordml" xmlns:w15="http://schemas.microsoft.com/office/word/2012/wordml" xmlns:w16cex="http://schemas.microsoft.com/office/word/2018/wordml/cex" xmlns:w16cid="http://schemas.microsoft.com/office/word/2016/wordml/cid" xmlns:w16="http://schemas.microsoft.com/office/word/2018/wordml" xmlns:w16sdtdh="http://schemas.microsoft.com/office/word/2020/wordml/sdtdatahash" xmlns:w16se="http://schemas.microsoft.com/office/word/2015/wordml/symex" xmlns:wpg="http://schemas.microsoft.com/office/word/2010/wordprocessingGroup" xmlns:wpi="http://schemas.microsoft.com/office/word/2010/wordprocessingInk" xmlns:wne="http://schemas.microsoft.com/office/word/2006/wordml" xmlns:wps="http://schemas.microsoft.com/office/word/2010/wordprocessingShape" mc:Ignorable="w14 w15 w16se w16cid w16 w16cex w16sdtdh wp14">
   <w:abstractNum w:abstractNumId="0" w15:restartNumberingAfterBreak="0">
-    <w:nsid w:val="34A00D1E"/>
+    <w:nsid w:val="1F6B7315"/>
     <w:multiLevelType w:val="hybridMultilevel"/>
-    <w:tmpl w:val="F9EC5DB8"/>
+    <w:tmpl w:val="F82C34A0"/>
     <w:lvl w:ilvl="0" w:tplc="04090001">
       <w:start w:val="1"/>
       <w:numFmt w:val="bullet"/>
       <w:lvlText w:val=""/>
       <w:lvlJc w:val="left"/>
       <w:pPr>
-        <w:ind w:left="1800" w:hanging="360"/>
+        <w:ind w:left="1860" w:hanging="360"/>
       </w:pPr>
       <w:rPr>
         <w:rFonts w:ascii="Symbol" w:hAnsi="Symbol" w:hint="default"/>
@@ -2501,7 +5647,7 @@
       <w:lvlText w:val="o"/>
       <w:lvlJc w:val="left"/>
       <w:pPr>
-        <w:ind w:left="2520" w:hanging="360"/>
+        <w:ind w:left="2580" w:hanging="360"/>
       </w:pPr>
       <w:rPr>
         <w:rFonts w:ascii="Courier New" w:hAnsi="Courier New" w:cs="Courier New" w:hint="default"/>
@@ -2513,7 +5659,7 @@
       <w:lvlText w:val=""/>
       <w:lvlJc w:val="left"/>
       <w:pPr>
-        <w:ind w:left="3240" w:hanging="360"/>
+        <w:ind w:left="3300" w:hanging="360"/>
       </w:pPr>
       <w:rPr>
         <w:rFonts w:ascii="Wingdings" w:hAnsi="Wingdings" w:hint="default"/>
@@ -2525,7 +5671,7 @@
       <w:lvlText w:val=""/>
       <w:lvlJc w:val="left"/>
       <w:pPr>
-        <w:ind w:left="3960" w:hanging="360"/>
+        <w:ind w:left="4020" w:hanging="360"/>
       </w:pPr>
       <w:rPr>
         <w:rFonts w:ascii="Symbol" w:hAnsi="Symbol" w:hint="default"/>
@@ -2537,7 +5683,7 @@
       <w:lvlText w:val="o"/>
       <w:lvlJc w:val="left"/>
       <w:pPr>
-        <w:ind w:left="4680" w:hanging="360"/>
+        <w:ind w:left="4740" w:hanging="360"/>
       </w:pPr>
       <w:rPr>
         <w:rFonts w:ascii="Courier New" w:hAnsi="Courier New" w:cs="Courier New" w:hint="default"/>
@@ -2549,7 +5695,7 @@
       <w:lvlText w:val=""/>
       <w:lvlJc w:val="left"/>
       <w:pPr>
-        <w:ind w:left="5400" w:hanging="360"/>
+        <w:ind w:left="5460" w:hanging="360"/>
       </w:pPr>
       <w:rPr>
         <w:rFonts w:ascii="Wingdings" w:hAnsi="Wingdings" w:hint="default"/>
@@ -2561,7 +5707,7 @@
       <w:lvlText w:val=""/>
       <w:lvlJc w:val="left"/>
       <w:pPr>
-        <w:ind w:left="6120" w:hanging="360"/>
+        <w:ind w:left="6180" w:hanging="360"/>
       </w:pPr>
       <w:rPr>
         <w:rFonts w:ascii="Symbol" w:hAnsi="Symbol" w:hint="default"/>
@@ -2573,7 +5719,7 @@
       <w:lvlText w:val="o"/>
       <w:lvlJc w:val="left"/>
       <w:pPr>
-        <w:ind w:left="6840" w:hanging="360"/>
+        <w:ind w:left="6900" w:hanging="360"/>
       </w:pPr>
       <w:rPr>
         <w:rFonts w:ascii="Courier New" w:hAnsi="Courier New" w:cs="Courier New" w:hint="default"/>
@@ -2585,7 +5731,7 @@
       <w:lvlText w:val=""/>
       <w:lvlJc w:val="left"/>
       <w:pPr>
-        <w:ind w:left="7560" w:hanging="360"/>
+        <w:ind w:left="7620" w:hanging="360"/>
       </w:pPr>
       <w:rPr>
         <w:rFonts w:ascii="Wingdings" w:hAnsi="Wingdings" w:hint="default"/>
@@ -2593,16 +5739,16 @@
     </w:lvl>
   </w:abstractNum>
   <w:abstractNum w:abstractNumId="1" w15:restartNumberingAfterBreak="0">
-    <w:nsid w:val="651B19B7"/>
+    <w:nsid w:val="34A00D1E"/>
     <w:multiLevelType w:val="hybridMultilevel"/>
-    <w:tmpl w:val="6A9654A2"/>
+    <w:tmpl w:val="F9EC5DB8"/>
     <w:lvl w:ilvl="0" w:tplc="04090001">
       <w:start w:val="1"/>
       <w:numFmt w:val="bullet"/>
       <w:lvlText w:val=""/>
       <w:lvlJc w:val="left"/>
       <w:pPr>
-        <w:ind w:left="1507" w:hanging="360"/>
+        <w:ind w:left="1800" w:hanging="360"/>
       </w:pPr>
       <w:rPr>
         <w:rFonts w:ascii="Symbol" w:hAnsi="Symbol" w:hint="default"/>
@@ -2614,7 +5760,7 @@
       <w:lvlText w:val="o"/>
       <w:lvlJc w:val="left"/>
       <w:pPr>
-        <w:ind w:left="2227" w:hanging="360"/>
+        <w:ind w:left="2520" w:hanging="360"/>
       </w:pPr>
       <w:rPr>
         <w:rFonts w:ascii="Courier New" w:hAnsi="Courier New" w:cs="Courier New" w:hint="default"/>
@@ -2626,7 +5772,7 @@
       <w:lvlText w:val=""/>
       <w:lvlJc w:val="left"/>
       <w:pPr>
-        <w:ind w:left="2947" w:hanging="360"/>
+        <w:ind w:left="3240" w:hanging="360"/>
       </w:pPr>
       <w:rPr>
         <w:rFonts w:ascii="Wingdings" w:hAnsi="Wingdings" w:hint="default"/>
@@ -2638,7 +5784,7 @@
       <w:lvlText w:val=""/>
       <w:lvlJc w:val="left"/>
       <w:pPr>
-        <w:ind w:left="3667" w:hanging="360"/>
+        <w:ind w:left="3960" w:hanging="360"/>
       </w:pPr>
       <w:rPr>
         <w:rFonts w:ascii="Symbol" w:hAnsi="Symbol" w:hint="default"/>
@@ -2650,7 +5796,7 @@
       <w:lvlText w:val="o"/>
       <w:lvlJc w:val="left"/>
       <w:pPr>
-        <w:ind w:left="4387" w:hanging="360"/>
+        <w:ind w:left="4680" w:hanging="360"/>
       </w:pPr>
       <w:rPr>
         <w:rFonts w:ascii="Courier New" w:hAnsi="Courier New" w:cs="Courier New" w:hint="default"/>
@@ -2662,7 +5808,7 @@
       <w:lvlText w:val=""/>
       <w:lvlJc w:val="left"/>
       <w:pPr>
-        <w:ind w:left="5107" w:hanging="360"/>
+        <w:ind w:left="5400" w:hanging="360"/>
       </w:pPr>
       <w:rPr>
         <w:rFonts w:ascii="Wingdings" w:hAnsi="Wingdings" w:hint="default"/>
@@ -2674,7 +5820,7 @@
       <w:lvlText w:val=""/>
       <w:lvlJc w:val="left"/>
       <w:pPr>
-        <w:ind w:left="5827" w:hanging="360"/>
+        <w:ind w:left="6120" w:hanging="360"/>
       </w:pPr>
       <w:rPr>
         <w:rFonts w:ascii="Symbol" w:hAnsi="Symbol" w:hint="default"/>
@@ -2686,7 +5832,7 @@
       <w:lvlText w:val="o"/>
       <w:lvlJc w:val="left"/>
       <w:pPr>
-        <w:ind w:left="6547" w:hanging="360"/>
+        <w:ind w:left="6840" w:hanging="360"/>
       </w:pPr>
       <w:rPr>
         <w:rFonts w:ascii="Courier New" w:hAnsi="Courier New" w:cs="Courier New" w:hint="default"/>
@@ -2698,7 +5844,7 @@
       <w:lvlText w:val=""/>
       <w:lvlJc w:val="left"/>
       <w:pPr>
-        <w:ind w:left="7267" w:hanging="360"/>
+        <w:ind w:left="7560" w:hanging="360"/>
       </w:pPr>
       <w:rPr>
         <w:rFonts w:ascii="Wingdings" w:hAnsi="Wingdings" w:hint="default"/>
@@ -2706,6 +5852,119 @@
     </w:lvl>
   </w:abstractNum>
   <w:abstractNum w:abstractNumId="2" w15:restartNumberingAfterBreak="0">
+    <w:nsid w:val="651B19B7"/>
+    <w:multiLevelType w:val="hybridMultilevel"/>
+    <w:tmpl w:val="6A9654A2"/>
+    <w:lvl w:ilvl="0" w:tplc="04090001">
+      <w:start w:val="1"/>
+      <w:numFmt w:val="bullet"/>
+      <w:lvlText w:val=""/>
+      <w:lvlJc w:val="left"/>
+      <w:pPr>
+        <w:ind w:left="1507" w:hanging="360"/>
+      </w:pPr>
+      <w:rPr>
+        <w:rFonts w:ascii="Symbol" w:hAnsi="Symbol" w:hint="default"/>
+      </w:rPr>
+    </w:lvl>
+    <w:lvl w:ilvl="1" w:tplc="04090003" w:tentative="1">
+      <w:start w:val="1"/>
+      <w:numFmt w:val="bullet"/>
+      <w:lvlText w:val="o"/>
+      <w:lvlJc w:val="left"/>
+      <w:pPr>
+        <w:ind w:left="2227" w:hanging="360"/>
+      </w:pPr>
+      <w:rPr>
+        <w:rFonts w:ascii="Courier New" w:hAnsi="Courier New" w:cs="Courier New" w:hint="default"/>
+      </w:rPr>
+    </w:lvl>
+    <w:lvl w:ilvl="2" w:tplc="04090005" w:tentative="1">
+      <w:start w:val="1"/>
+      <w:numFmt w:val="bullet"/>
+      <w:lvlText w:val=""/>
+      <w:lvlJc w:val="left"/>
+      <w:pPr>
+        <w:ind w:left="2947" w:hanging="360"/>
+      </w:pPr>
+      <w:rPr>
+        <w:rFonts w:ascii="Wingdings" w:hAnsi="Wingdings" w:hint="default"/>
+      </w:rPr>
+    </w:lvl>
+    <w:lvl w:ilvl="3" w:tplc="04090001" w:tentative="1">
+      <w:start w:val="1"/>
+      <w:numFmt w:val="bullet"/>
+      <w:lvlText w:val=""/>
+      <w:lvlJc w:val="left"/>
+      <w:pPr>
+        <w:ind w:left="3667" w:hanging="360"/>
+      </w:pPr>
+      <w:rPr>
+        <w:rFonts w:ascii="Symbol" w:hAnsi="Symbol" w:hint="default"/>
+      </w:rPr>
+    </w:lvl>
+    <w:lvl w:ilvl="4" w:tplc="04090003" w:tentative="1">
+      <w:start w:val="1"/>
+      <w:numFmt w:val="bullet"/>
+      <w:lvlText w:val="o"/>
+      <w:lvlJc w:val="left"/>
+      <w:pPr>
+        <w:ind w:left="4387" w:hanging="360"/>
+      </w:pPr>
+      <w:rPr>
+        <w:rFonts w:ascii="Courier New" w:hAnsi="Courier New" w:cs="Courier New" w:hint="default"/>
+      </w:rPr>
+    </w:lvl>
+    <w:lvl w:ilvl="5" w:tplc="04090005" w:tentative="1">
+      <w:start w:val="1"/>
+      <w:numFmt w:val="bullet"/>
+      <w:lvlText w:val=""/>
+      <w:lvlJc w:val="left"/>
+      <w:pPr>
+        <w:ind w:left="5107" w:hanging="360"/>
+      </w:pPr>
+      <w:rPr>
+        <w:rFonts w:ascii="Wingdings" w:hAnsi="Wingdings" w:hint="default"/>
+      </w:rPr>
+    </w:lvl>
+    <w:lvl w:ilvl="6" w:tplc="04090001" w:tentative="1">
+      <w:start w:val="1"/>
+      <w:numFmt w:val="bullet"/>
+      <w:lvlText w:val=""/>
+      <w:lvlJc w:val="left"/>
+      <w:pPr>
+        <w:ind w:left="5827" w:hanging="360"/>
+      </w:pPr>
+      <w:rPr>
+        <w:rFonts w:ascii="Symbol" w:hAnsi="Symbol" w:hint="default"/>
+      </w:rPr>
+    </w:lvl>
+    <w:lvl w:ilvl="7" w:tplc="04090003" w:tentative="1">
+      <w:start w:val="1"/>
+      <w:numFmt w:val="bullet"/>
+      <w:lvlText w:val="o"/>
+      <w:lvlJc w:val="left"/>
+      <w:pPr>
+        <w:ind w:left="6547" w:hanging="360"/>
+      </w:pPr>
+      <w:rPr>
+        <w:rFonts w:ascii="Courier New" w:hAnsi="Courier New" w:cs="Courier New" w:hint="default"/>
+      </w:rPr>
+    </w:lvl>
+    <w:lvl w:ilvl="8" w:tplc="04090005" w:tentative="1">
+      <w:start w:val="1"/>
+      <w:numFmt w:val="bullet"/>
+      <w:lvlText w:val=""/>
+      <w:lvlJc w:val="left"/>
+      <w:pPr>
+        <w:ind w:left="7267" w:hanging="360"/>
+      </w:pPr>
+      <w:rPr>
+        <w:rFonts w:ascii="Wingdings" w:hAnsi="Wingdings" w:hint="default"/>
+      </w:rPr>
+    </w:lvl>
+  </w:abstractNum>
+  <w:abstractNum w:abstractNumId="3" w15:restartNumberingAfterBreak="0">
     <w:nsid w:val="6D94065E"/>
     <w:multiLevelType w:val="multilevel"/>
     <w:tmpl w:val="1C0A06DA"/>
@@ -2827,12 +6086,15 @@
     </w:lvl>
   </w:abstractNum>
   <w:num w:numId="1" w16cid:durableId="750540979">
+    <w:abstractNumId w:val="3"/>
+  </w:num>
+  <w:num w:numId="2" w16cid:durableId="1481312084">
     <w:abstractNumId w:val="2"/>
   </w:num>
-  <w:num w:numId="2" w16cid:durableId="1481312084">
+  <w:num w:numId="3" w16cid:durableId="828834459">
     <w:abstractNumId w:val="1"/>
   </w:num>
-  <w:num w:numId="3" w16cid:durableId="828834459">
+  <w:num w:numId="4" w16cid:durableId="788937455">
     <w:abstractNumId w:val="0"/>
   </w:num>
 </w:numbering>
@@ -3274,6 +6536,48 @@
       <w:contextualSpacing/>
     </w:pPr>
   </w:style>
+  <w:style w:type="character" w:styleId="Hyperlink">
+    <w:name w:val="Hyperlink"/>
+    <w:basedOn w:val="DefaultParagraphFont"/>
+    <w:uiPriority w:val="99"/>
+    <w:unhideWhenUsed/>
+    <w:rsid w:val="00C1339F"/>
+    <w:rPr>
+      <w:color w:val="0563C1" w:themeColor="hyperlink"/>
+      <w:u w:val="single"/>
+    </w:rPr>
+  </w:style>
+  <w:style w:type="character" w:styleId="UnresolvedMention">
+    <w:name w:val="Unresolved Mention"/>
+    <w:basedOn w:val="DefaultParagraphFont"/>
+    <w:uiPriority w:val="99"/>
+    <w:semiHidden/>
+    <w:unhideWhenUsed/>
+    <w:rsid w:val="00C1339F"/>
+    <w:rPr>
+      <w:color w:val="605E5C"/>
+      <w:shd w:val="clear" w:color="auto" w:fill="E1DFDD"/>
+    </w:rPr>
+  </w:style>
+  <w:style w:type="paragraph" w:styleId="Caption">
+    <w:name w:val="caption"/>
+    <w:basedOn w:val="Normal"/>
+    <w:next w:val="Normal"/>
+    <w:uiPriority w:val="35"/>
+    <w:unhideWhenUsed/>
+    <w:qFormat/>
+    <w:rsid w:val="00385F62"/>
+    <w:pPr>
+      <w:spacing w:after="200" w:line="240" w:lineRule="auto"/>
+    </w:pPr>
+    <w:rPr>
+      <w:i/>
+      <w:iCs/>
+      <w:color w:val="44546A" w:themeColor="text2"/>
+      <w:sz w:val="18"/>
+      <w:szCs w:val="18"/>
+    </w:rPr>
+  </w:style>
 </w:styles>
 </file>
 

</xml_diff>